<commit_message>
Update Data Mining Project Report.docx
</commit_message>
<xml_diff>
--- a/Data Mining Project Report.docx
+++ b/Data Mining Project Report.docx
@@ -195,7 +195,7 @@
           </mc:Choice>
           <mc:Fallback>
             <w:pict>
-              <v:line w14:anchorId="5E28DDBD" id="Straight Connector 2" o:spid="_x0000_s1026" style="position:absolute;z-index:251661312;visibility:visible;mso-wrap-style:square;mso-width-percent:0;mso-height-percent:0;mso-wrap-distance-left:9pt;mso-wrap-distance-top:0;mso-wrap-distance-right:9pt;mso-wrap-distance-bottom:0;mso-position-horizontal:absolute;mso-position-horizontal-relative:text;mso-position-vertical:absolute;mso-position-vertical-relative:text;mso-width-percent:0;mso-height-percent:0;mso-width-relative:margin;mso-height-relative:margin" from="15.35pt,73.05pt" to="447.35pt,73.05pt" o:gfxdata="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" strokecolor="black [3200]" strokeweight="2.25pt">
+              <v:line w14:anchorId="1925C9F5" id="Straight Connector 2" o:spid="_x0000_s1026" style="position:absolute;z-index:251661312;visibility:visible;mso-wrap-style:square;mso-width-percent:0;mso-height-percent:0;mso-wrap-distance-left:9pt;mso-wrap-distance-top:0;mso-wrap-distance-right:9pt;mso-wrap-distance-bottom:0;mso-position-horizontal:absolute;mso-position-horizontal-relative:text;mso-position-vertical:absolute;mso-position-vertical-relative:text;mso-width-percent:0;mso-height-percent:0;mso-width-relative:margin;mso-height-relative:margin" from="15.35pt,73.05pt" to="447.35pt,73.05pt" o:gfxdata="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" strokecolor="black [3200]" strokeweight="2.25pt">
                 <v:stroke joinstyle="miter"/>
               </v:line>
             </w:pict>
@@ -267,7 +267,7 @@
           </mc:Choice>
           <mc:Fallback>
             <w:pict>
-              <v:line w14:anchorId="5772AF60" id="Straight Connector 1" o:spid="_x0000_s1026" style="position:absolute;z-index:251659264;visibility:visible;mso-wrap-style:square;mso-width-percent:0;mso-height-percent:0;mso-wrap-distance-left:9pt;mso-wrap-distance-top:0;mso-wrap-distance-right:9pt;mso-wrap-distance-bottom:0;mso-position-horizontal:absolute;mso-position-horizontal-relative:text;mso-position-vertical:absolute;mso-position-vertical-relative:text;mso-width-percent:0;mso-height-percent:0;mso-width-relative:margin;mso-height-relative:margin" from="15.45pt,2.8pt" to="447.45pt,2.8pt" o:gfxdata="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" strokecolor="black [3200]" strokeweight="2.25pt">
+              <v:line w14:anchorId="4CFE75F7" id="Straight Connector 1" o:spid="_x0000_s1026" style="position:absolute;z-index:251659264;visibility:visible;mso-wrap-style:square;mso-width-percent:0;mso-height-percent:0;mso-wrap-distance-left:9pt;mso-wrap-distance-top:0;mso-wrap-distance-right:9pt;mso-wrap-distance-bottom:0;mso-position-horizontal:absolute;mso-position-horizontal-relative:text;mso-position-vertical:absolute;mso-position-vertical-relative:text;mso-width-percent:0;mso-height-percent:0;mso-width-relative:margin;mso-height-relative:margin" from="15.45pt,2.8pt" to="447.45pt,2.8pt" o:gfxdata="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" strokecolor="black [3200]" strokeweight="2.25pt">
                 <v:stroke joinstyle="miter"/>
               </v:line>
             </w:pict>
@@ -1039,13 +1039,13 @@
         </w:numPr>
         <w:textAlignment w:val="baseline"/>
         <w:rPr>
-          <w:rFonts w:ascii="Arial" w:eastAsia="Times New Roman" w:hAnsi="Arial" w:cs="Arial"/>
+          <w:rFonts w:ascii="Arial" w:hAnsi="Arial" w:cs="Arial"/>
           <w:color w:val="000000"/>
         </w:rPr>
       </w:pPr>
       <w:r>
         <w:rPr>
-          <w:rFonts w:ascii="Arial" w:eastAsia="Times New Roman" w:hAnsi="Arial" w:cs="Arial"/>
+          <w:rFonts w:ascii="Arial" w:hAnsi="Arial" w:cs="Arial"/>
           <w:b/>
           <w:bCs/>
           <w:color w:val="000000"/>
@@ -1054,21 +1054,21 @@
       </w:r>
       <w:r>
         <w:rPr>
-          <w:rFonts w:ascii="Arial" w:eastAsia="Times New Roman" w:hAnsi="Arial" w:cs="Arial"/>
+          <w:rFonts w:ascii="Arial" w:hAnsi="Arial" w:cs="Arial"/>
           <w:color w:val="000000"/>
         </w:rPr>
         <w:t xml:space="preserve"> </w:t>
       </w:r>
       <w:r>
         <w:rPr>
-          <w:rFonts w:ascii="Arial" w:eastAsia="Times New Roman" w:hAnsi="Arial" w:cs="Arial"/>
+          <w:rFonts w:ascii="Arial" w:hAnsi="Arial" w:cs="Arial"/>
           <w:color w:val="000000"/>
         </w:rPr>
         <w:t>–</w:t>
       </w:r>
       <w:r>
         <w:rPr>
-          <w:rFonts w:ascii="Arial" w:eastAsia="Times New Roman" w:hAnsi="Arial" w:cs="Arial"/>
+          <w:rFonts w:ascii="Arial" w:hAnsi="Arial" w:cs="Arial"/>
           <w:color w:val="000000"/>
         </w:rPr>
         <w:t xml:space="preserve"> </w:t>
@@ -1079,7 +1079,7 @@
         <w:pStyle w:val="ListParagraph"/>
         <w:textAlignment w:val="baseline"/>
         <w:rPr>
-          <w:rFonts w:ascii="Arial" w:eastAsia="Times New Roman" w:hAnsi="Arial" w:cs="Arial"/>
+          <w:rFonts w:ascii="Arial" w:hAnsi="Arial" w:cs="Arial"/>
           <w:b/>
           <w:bCs/>
           <w:color w:val="000000"/>
@@ -1091,13 +1091,13 @@
         <w:pStyle w:val="ListParagraph"/>
         <w:textAlignment w:val="baseline"/>
         <w:rPr>
-          <w:rFonts w:ascii="Arial" w:eastAsia="Times New Roman" w:hAnsi="Arial" w:cs="Arial"/>
+          <w:rFonts w:ascii="Arial" w:hAnsi="Arial" w:cs="Arial"/>
           <w:color w:val="000000"/>
         </w:rPr>
       </w:pPr>
       <w:r>
         <w:rPr>
-          <w:rFonts w:ascii="Arial" w:eastAsia="Times New Roman" w:hAnsi="Arial" w:cs="Arial"/>
+          <w:rFonts w:ascii="Arial" w:hAnsi="Arial" w:cs="Arial"/>
           <w:b/>
           <w:bCs/>
           <w:color w:val="000000"/>
@@ -1106,74 +1106,24 @@
       </w:r>
       <w:r>
         <w:rPr>
-          <w:rFonts w:ascii="Arial" w:eastAsia="Times New Roman" w:hAnsi="Arial" w:cs="Arial"/>
+          <w:rFonts w:ascii="Arial" w:hAnsi="Arial" w:cs="Arial"/>
           <w:color w:val="000000"/>
         </w:rPr>
-        <w:t>[</w:t>
-      </w:r>
-      <w:proofErr w:type="spellStart"/>
-      <w:r>
-        <w:rPr>
-          <w:rFonts w:ascii="Arial" w:eastAsia="Times New Roman" w:hAnsi="Arial" w:cs="Arial"/>
+        <w:t xml:space="preserve">[product_id, </w:t>
+      </w:r>
+      <w:r>
+        <w:rPr>
+          <w:rFonts w:ascii="Arial" w:hAnsi="Arial" w:cs="Arial"/>
           <w:color w:val="000000"/>
         </w:rPr>
-        <w:t>product_id</w:t>
-      </w:r>
-      <w:proofErr w:type="spellEnd"/>
-      <w:r>
-        <w:rPr>
-          <w:rFonts w:ascii="Arial" w:eastAsia="Times New Roman" w:hAnsi="Arial" w:cs="Arial"/>
+        <w:t>product name</w:t>
+      </w:r>
+      <w:r>
+        <w:rPr>
+          <w:rFonts w:ascii="Arial" w:hAnsi="Arial" w:cs="Arial"/>
           <w:color w:val="000000"/>
         </w:rPr>
-        <w:t xml:space="preserve">, </w:t>
-      </w:r>
-      <w:proofErr w:type="spellStart"/>
-      <w:r>
-        <w:rPr>
-          <w:rFonts w:ascii="Arial" w:eastAsia="Times New Roman" w:hAnsi="Arial" w:cs="Arial"/>
-          <w:color w:val="000000"/>
-        </w:rPr>
-        <w:t>product_name</w:t>
-      </w:r>
-      <w:proofErr w:type="spellEnd"/>
-      <w:r>
-        <w:rPr>
-          <w:rFonts w:ascii="Arial" w:eastAsia="Times New Roman" w:hAnsi="Arial" w:cs="Arial"/>
-          <w:color w:val="000000"/>
-        </w:rPr>
-        <w:t xml:space="preserve">, </w:t>
-      </w:r>
-      <w:proofErr w:type="spellStart"/>
-      <w:r>
-        <w:rPr>
-          <w:rFonts w:ascii="Arial" w:eastAsia="Times New Roman" w:hAnsi="Arial" w:cs="Arial"/>
-          <w:color w:val="000000"/>
-        </w:rPr>
-        <w:t>aisle_id</w:t>
-      </w:r>
-      <w:proofErr w:type="spellEnd"/>
-      <w:r>
-        <w:rPr>
-          <w:rFonts w:ascii="Arial" w:eastAsia="Times New Roman" w:hAnsi="Arial" w:cs="Arial"/>
-          <w:color w:val="000000"/>
-        </w:rPr>
-        <w:t xml:space="preserve">, </w:t>
-      </w:r>
-      <w:proofErr w:type="spellStart"/>
-      <w:r>
-        <w:rPr>
-          <w:rFonts w:ascii="Arial" w:eastAsia="Times New Roman" w:hAnsi="Arial" w:cs="Arial"/>
-          <w:color w:val="000000"/>
-        </w:rPr>
-        <w:t>department_id</w:t>
-      </w:r>
-      <w:proofErr w:type="spellEnd"/>
-      <w:r>
-        <w:rPr>
-          <w:rFonts w:ascii="Arial" w:eastAsia="Times New Roman" w:hAnsi="Arial" w:cs="Arial"/>
-          <w:color w:val="000000"/>
-        </w:rPr>
-        <w:t>]</w:t>
+        <w:t>, aisle_id, department_id]</w:t>
       </w:r>
     </w:p>
     <w:p>
@@ -1181,13 +1131,13 @@
         <w:pStyle w:val="ListParagraph"/>
         <w:textAlignment w:val="baseline"/>
         <w:rPr>
-          <w:rFonts w:ascii="Arial" w:eastAsia="Times New Roman" w:hAnsi="Arial" w:cs="Arial"/>
+          <w:rFonts w:ascii="Arial" w:hAnsi="Arial" w:cs="Arial"/>
           <w:color w:val="000000"/>
         </w:rPr>
       </w:pPr>
       <w:r>
         <w:rPr>
-          <w:rFonts w:ascii="Arial" w:eastAsia="Times New Roman" w:hAnsi="Arial" w:cs="Arial"/>
+          <w:rFonts w:ascii="Arial" w:hAnsi="Arial" w:cs="Arial"/>
           <w:b/>
           <w:bCs/>
           <w:color w:val="000000"/>
@@ -1196,7 +1146,7 @@
       </w:r>
       <w:r>
         <w:rPr>
-          <w:rFonts w:ascii="Arial" w:eastAsia="Times New Roman" w:hAnsi="Arial" w:cs="Arial"/>
+          <w:rFonts w:ascii="Arial" w:hAnsi="Arial" w:cs="Arial"/>
           <w:color w:val="000000"/>
         </w:rPr>
         <w:t xml:space="preserve"> 813.67 KB</w:t>
@@ -1207,7 +1157,7 @@
         <w:pStyle w:val="ListParagraph"/>
         <w:textAlignment w:val="baseline"/>
         <w:rPr>
-          <w:rFonts w:ascii="Arial" w:eastAsia="Times New Roman" w:hAnsi="Arial" w:cs="Arial"/>
+          <w:rFonts w:ascii="Arial" w:hAnsi="Arial" w:cs="Arial"/>
           <w:color w:val="000000"/>
         </w:rPr>
       </w:pPr>
@@ -1221,13 +1171,13 @@
         </w:numPr>
         <w:textAlignment w:val="baseline"/>
         <w:rPr>
-          <w:rFonts w:ascii="Arial" w:eastAsia="Times New Roman" w:hAnsi="Arial" w:cs="Arial"/>
+          <w:rFonts w:ascii="Arial" w:hAnsi="Arial" w:cs="Arial"/>
           <w:color w:val="000000"/>
         </w:rPr>
       </w:pPr>
       <w:r>
         <w:rPr>
-          <w:rFonts w:ascii="Arial" w:eastAsia="Times New Roman" w:hAnsi="Arial" w:cs="Arial"/>
+          <w:rFonts w:ascii="Arial" w:hAnsi="Arial" w:cs="Arial"/>
           <w:b/>
           <w:bCs/>
           <w:color w:val="000000"/>
@@ -1236,21 +1186,21 @@
       </w:r>
       <w:r>
         <w:rPr>
-          <w:rFonts w:ascii="Arial" w:eastAsia="Times New Roman" w:hAnsi="Arial" w:cs="Arial"/>
+          <w:rFonts w:ascii="Arial" w:hAnsi="Arial" w:cs="Arial"/>
           <w:color w:val="000000"/>
         </w:rPr>
         <w:t xml:space="preserve"> </w:t>
       </w:r>
       <w:r>
         <w:rPr>
-          <w:rFonts w:ascii="Arial" w:eastAsia="Times New Roman" w:hAnsi="Arial" w:cs="Arial"/>
+          <w:rFonts w:ascii="Arial" w:hAnsi="Arial" w:cs="Arial"/>
           <w:color w:val="000000"/>
         </w:rPr>
         <w:t>–</w:t>
       </w:r>
       <w:r>
         <w:rPr>
-          <w:rFonts w:ascii="Arial" w:eastAsia="Times New Roman" w:hAnsi="Arial" w:cs="Arial"/>
+          <w:rFonts w:ascii="Arial" w:hAnsi="Arial" w:cs="Arial"/>
           <w:color w:val="000000"/>
         </w:rPr>
         <w:t xml:space="preserve"> </w:t>
@@ -1261,7 +1211,7 @@
         <w:pStyle w:val="ListParagraph"/>
         <w:textAlignment w:val="baseline"/>
         <w:rPr>
-          <w:rFonts w:ascii="Arial" w:eastAsia="Times New Roman" w:hAnsi="Arial" w:cs="Arial"/>
+          <w:rFonts w:ascii="Arial" w:hAnsi="Arial" w:cs="Arial"/>
           <w:b/>
           <w:bCs/>
           <w:color w:val="000000"/>
@@ -1273,13 +1223,13 @@
         <w:pStyle w:val="ListParagraph"/>
         <w:textAlignment w:val="baseline"/>
         <w:rPr>
-          <w:rFonts w:ascii="Arial" w:eastAsia="Times New Roman" w:hAnsi="Arial" w:cs="Arial"/>
+          <w:rFonts w:ascii="Arial" w:hAnsi="Arial" w:cs="Arial"/>
           <w:color w:val="000000"/>
         </w:rPr>
       </w:pPr>
       <w:r>
         <w:rPr>
-          <w:rFonts w:ascii="Arial" w:eastAsia="Times New Roman" w:hAnsi="Arial" w:cs="Arial"/>
+          <w:rFonts w:ascii="Arial" w:hAnsi="Arial" w:cs="Arial"/>
           <w:b/>
           <w:bCs/>
           <w:color w:val="000000"/>
@@ -1288,7 +1238,7 @@
       </w:r>
       <w:r>
         <w:rPr>
-          <w:rFonts w:ascii="Arial" w:eastAsia="Times New Roman" w:hAnsi="Arial" w:cs="Arial"/>
+          <w:rFonts w:ascii="Arial" w:hAnsi="Arial" w:cs="Arial"/>
           <w:color w:val="000000"/>
         </w:rPr>
         <w:t>[order_</w:t>
@@ -1296,21 +1246,21 @@
       <w:proofErr w:type="gramStart"/>
       <w:r>
         <w:rPr>
-          <w:rFonts w:ascii="Arial" w:eastAsia="Times New Roman" w:hAnsi="Arial" w:cs="Arial"/>
+          <w:rFonts w:ascii="Arial" w:hAnsi="Arial" w:cs="Arial"/>
           <w:color w:val="000000"/>
         </w:rPr>
         <w:t>id</w:t>
       </w:r>
       <w:r>
         <w:rPr>
-          <w:rFonts w:ascii="Arial" w:eastAsia="Times New Roman" w:hAnsi="Arial" w:cs="Arial"/>
+          <w:rFonts w:ascii="Arial" w:hAnsi="Arial" w:cs="Arial"/>
           <w:color w:val="000000"/>
         </w:rPr>
         <w:t>,</w:t>
       </w:r>
       <w:r>
         <w:rPr>
-          <w:rFonts w:ascii="Arial" w:eastAsia="Times New Roman" w:hAnsi="Arial" w:cs="Arial"/>
+          <w:rFonts w:ascii="Arial" w:hAnsi="Arial" w:cs="Arial"/>
           <w:color w:val="000000"/>
         </w:rPr>
         <w:t>user</w:t>
@@ -1318,40 +1268,25 @@
       <w:proofErr w:type="gramEnd"/>
       <w:r>
         <w:rPr>
-          <w:rFonts w:ascii="Arial" w:eastAsia="Times New Roman" w:hAnsi="Arial" w:cs="Arial"/>
+          <w:rFonts w:ascii="Arial" w:hAnsi="Arial" w:cs="Arial"/>
           <w:color w:val="000000"/>
         </w:rPr>
         <w:t>_id,eval_set,order_number,order_dow,order_hour_of_day</w:t>
       </w:r>
       <w:r>
         <w:rPr>
-          <w:rFonts w:ascii="Arial" w:eastAsia="Times New Roman" w:hAnsi="Arial" w:cs="Arial"/>
+          <w:rFonts w:ascii="Arial" w:hAnsi="Arial" w:cs="Arial"/>
           <w:color w:val="000000"/>
         </w:rPr>
         <w:tab/>
       </w:r>
       <w:r>
         <w:rPr>
-          <w:rFonts w:ascii="Arial" w:eastAsia="Times New Roman" w:hAnsi="Arial" w:cs="Arial"/>
+          <w:rFonts w:ascii="Arial" w:hAnsi="Arial" w:cs="Arial"/>
           <w:color w:val="000000"/>
         </w:rPr>
         <w:tab/>
-      </w:r>
-      <w:proofErr w:type="spellStart"/>
-      <w:r>
-        <w:rPr>
-          <w:rFonts w:ascii="Arial" w:eastAsia="Times New Roman" w:hAnsi="Arial" w:cs="Arial"/>
-          <w:color w:val="000000"/>
-        </w:rPr>
-        <w:t>days_since_prior_order</w:t>
-      </w:r>
-      <w:proofErr w:type="spellEnd"/>
-      <w:r>
-        <w:rPr>
-          <w:rFonts w:ascii="Arial" w:eastAsia="Times New Roman" w:hAnsi="Arial" w:cs="Arial"/>
-          <w:color w:val="000000"/>
-        </w:rPr>
-        <w:t>]</w:t>
+        <w:t>days_since_prior_order]</w:t>
       </w:r>
     </w:p>
     <w:p>
@@ -1359,13 +1294,13 @@
         <w:pStyle w:val="ListParagraph"/>
         <w:textAlignment w:val="baseline"/>
         <w:rPr>
-          <w:rFonts w:ascii="Arial" w:eastAsia="Times New Roman" w:hAnsi="Arial" w:cs="Arial"/>
+          <w:rFonts w:ascii="Arial" w:hAnsi="Arial" w:cs="Arial"/>
           <w:color w:val="000000"/>
         </w:rPr>
       </w:pPr>
       <w:r>
         <w:rPr>
-          <w:rFonts w:ascii="Arial" w:eastAsia="Times New Roman" w:hAnsi="Arial" w:cs="Arial"/>
+          <w:rFonts w:ascii="Arial" w:hAnsi="Arial" w:cs="Arial"/>
           <w:b/>
           <w:bCs/>
           <w:color w:val="000000"/>
@@ -1374,7 +1309,7 @@
       </w:r>
       <w:r>
         <w:rPr>
-          <w:rFonts w:ascii="Arial" w:eastAsia="Times New Roman" w:hAnsi="Arial" w:cs="Arial"/>
+          <w:rFonts w:ascii="Arial" w:hAnsi="Arial" w:cs="Arial"/>
           <w:color w:val="000000"/>
         </w:rPr>
         <w:t xml:space="preserve"> 32.81 MB</w:t>
@@ -1385,7 +1320,7 @@
         <w:pStyle w:val="ListParagraph"/>
         <w:textAlignment w:val="baseline"/>
         <w:rPr>
-          <w:rFonts w:ascii="Arial" w:eastAsia="Times New Roman" w:hAnsi="Arial" w:cs="Arial"/>
+          <w:rFonts w:ascii="Arial" w:hAnsi="Arial" w:cs="Arial"/>
           <w:color w:val="000000"/>
         </w:rPr>
       </w:pPr>
@@ -1399,38 +1334,36 @@
         </w:numPr>
         <w:textAlignment w:val="baseline"/>
         <w:rPr>
-          <w:rFonts w:ascii="Arial" w:eastAsia="Times New Roman" w:hAnsi="Arial" w:cs="Arial"/>
+          <w:rFonts w:ascii="Arial" w:hAnsi="Arial" w:cs="Arial"/>
           <w:color w:val="000000"/>
         </w:rPr>
       </w:pPr>
-      <w:proofErr w:type="spellStart"/>
-      <w:r>
-        <w:rPr>
-          <w:rFonts w:ascii="Arial" w:eastAsia="Times New Roman" w:hAnsi="Arial" w:cs="Arial"/>
+      <w:r>
+        <w:rPr>
+          <w:rFonts w:ascii="Arial" w:hAnsi="Arial" w:cs="Arial"/>
           <w:b/>
           <w:bCs/>
           <w:color w:val="000000"/>
         </w:rPr>
         <w:t>Order_products__prior</w:t>
       </w:r>
-      <w:proofErr w:type="spellEnd"/>
-      <w:r>
-        <w:rPr>
-          <w:rFonts w:ascii="Arial" w:eastAsia="Times New Roman" w:hAnsi="Arial" w:cs="Arial"/>
+      <w:r>
+        <w:rPr>
+          <w:rFonts w:ascii="Arial" w:hAnsi="Arial" w:cs="Arial"/>
           <w:color w:val="000000"/>
         </w:rPr>
         <w:t xml:space="preserve"> </w:t>
       </w:r>
       <w:r>
         <w:rPr>
-          <w:rFonts w:ascii="Arial" w:eastAsia="Times New Roman" w:hAnsi="Arial" w:cs="Arial"/>
+          <w:rFonts w:ascii="Arial" w:hAnsi="Arial" w:cs="Arial"/>
           <w:color w:val="000000"/>
         </w:rPr>
         <w:t>–</w:t>
       </w:r>
       <w:r>
         <w:rPr>
-          <w:rFonts w:ascii="Arial" w:eastAsia="Times New Roman" w:hAnsi="Arial" w:cs="Arial"/>
+          <w:rFonts w:ascii="Arial" w:hAnsi="Arial" w:cs="Arial"/>
           <w:color w:val="000000"/>
         </w:rPr>
         <w:t xml:space="preserve"> </w:t>
@@ -1441,7 +1374,7 @@
         <w:pStyle w:val="ListParagraph"/>
         <w:textAlignment w:val="baseline"/>
         <w:rPr>
-          <w:rFonts w:ascii="Arial" w:eastAsia="Times New Roman" w:hAnsi="Arial" w:cs="Arial"/>
+          <w:rFonts w:ascii="Arial" w:hAnsi="Arial" w:cs="Arial"/>
           <w:color w:val="000000"/>
         </w:rPr>
       </w:pPr>
@@ -1451,13 +1384,13 @@
         <w:pStyle w:val="ListParagraph"/>
         <w:textAlignment w:val="baseline"/>
         <w:rPr>
-          <w:rFonts w:ascii="Arial" w:eastAsia="Times New Roman" w:hAnsi="Arial" w:cs="Arial"/>
+          <w:rFonts w:ascii="Arial" w:hAnsi="Arial" w:cs="Arial"/>
           <w:color w:val="000000"/>
         </w:rPr>
       </w:pPr>
       <w:r>
         <w:rPr>
-          <w:rFonts w:ascii="Arial" w:eastAsia="Times New Roman" w:hAnsi="Arial" w:cs="Arial"/>
+          <w:rFonts w:ascii="Arial" w:hAnsi="Arial" w:cs="Arial"/>
           <w:b/>
           <w:bCs/>
           <w:color w:val="000000"/>
@@ -1466,72 +1399,24 @@
       </w:r>
       <w:r>
         <w:rPr>
-          <w:rFonts w:ascii="Arial" w:eastAsia="Times New Roman" w:hAnsi="Arial" w:cs="Arial"/>
+          <w:rFonts w:ascii="Arial" w:hAnsi="Arial" w:cs="Arial"/>
           <w:color w:val="000000"/>
         </w:rPr>
         <w:t>-</w:t>
       </w:r>
       <w:r>
         <w:rPr>
-          <w:rFonts w:ascii="Arial" w:eastAsia="Times New Roman" w:hAnsi="Arial" w:cs="Arial"/>
+          <w:rFonts w:ascii="Arial" w:hAnsi="Arial" w:cs="Arial"/>
           <w:color w:val="000000"/>
         </w:rPr>
         <w:t xml:space="preserve"> </w:t>
       </w:r>
       <w:r>
         <w:rPr>
-          <w:rFonts w:ascii="Arial" w:eastAsia="Times New Roman" w:hAnsi="Arial" w:cs="Arial"/>
+          <w:rFonts w:ascii="Arial" w:hAnsi="Arial" w:cs="Arial"/>
           <w:color w:val="000000"/>
         </w:rPr>
-        <w:t>[</w:t>
-      </w:r>
-      <w:proofErr w:type="spellStart"/>
-      <w:r>
-        <w:rPr>
-          <w:rFonts w:ascii="Arial" w:eastAsia="Times New Roman" w:hAnsi="Arial" w:cs="Arial"/>
-          <w:color w:val="000000"/>
-        </w:rPr>
-        <w:t>order_id</w:t>
-      </w:r>
-      <w:proofErr w:type="spellEnd"/>
-      <w:r>
-        <w:rPr>
-          <w:rFonts w:ascii="Arial" w:eastAsia="Times New Roman" w:hAnsi="Arial" w:cs="Arial"/>
-          <w:color w:val="000000"/>
-        </w:rPr>
-        <w:t xml:space="preserve">, </w:t>
-      </w:r>
-      <w:proofErr w:type="spellStart"/>
-      <w:r>
-        <w:rPr>
-          <w:rFonts w:ascii="Arial" w:eastAsia="Times New Roman" w:hAnsi="Arial" w:cs="Arial"/>
-          <w:color w:val="000000"/>
-        </w:rPr>
-        <w:t>product_id</w:t>
-      </w:r>
-      <w:proofErr w:type="spellEnd"/>
-      <w:r>
-        <w:rPr>
-          <w:rFonts w:ascii="Arial" w:eastAsia="Times New Roman" w:hAnsi="Arial" w:cs="Arial"/>
-          <w:color w:val="000000"/>
-        </w:rPr>
-        <w:t xml:space="preserve">, </w:t>
-      </w:r>
-      <w:proofErr w:type="spellStart"/>
-      <w:r>
-        <w:rPr>
-          <w:rFonts w:ascii="Arial" w:eastAsia="Times New Roman" w:hAnsi="Arial" w:cs="Arial"/>
-          <w:color w:val="000000"/>
-        </w:rPr>
-        <w:t>add_to_cart_order</w:t>
-      </w:r>
-      <w:proofErr w:type="spellEnd"/>
-      <w:r>
-        <w:rPr>
-          <w:rFonts w:ascii="Arial" w:eastAsia="Times New Roman" w:hAnsi="Arial" w:cs="Arial"/>
-          <w:color w:val="000000"/>
-        </w:rPr>
-        <w:t>, reordered]</w:t>
+        <w:t>[order_id, product_id, add_to_cart_order, reordered]</w:t>
       </w:r>
     </w:p>
     <w:p>
@@ -1539,13 +1424,13 @@
         <w:pStyle w:val="ListParagraph"/>
         <w:textAlignment w:val="baseline"/>
         <w:rPr>
-          <w:rFonts w:ascii="Arial" w:eastAsia="Times New Roman" w:hAnsi="Arial" w:cs="Arial"/>
+          <w:rFonts w:ascii="Arial" w:hAnsi="Arial" w:cs="Arial"/>
           <w:color w:val="000000"/>
         </w:rPr>
       </w:pPr>
       <w:r>
         <w:rPr>
-          <w:rFonts w:ascii="Arial" w:eastAsia="Times New Roman" w:hAnsi="Arial" w:cs="Arial"/>
+          <w:rFonts w:ascii="Arial" w:hAnsi="Arial" w:cs="Arial"/>
           <w:b/>
           <w:bCs/>
           <w:color w:val="000000"/>
@@ -1554,7 +1439,7 @@
       </w:r>
       <w:r>
         <w:rPr>
-          <w:rFonts w:ascii="Arial" w:eastAsia="Times New Roman" w:hAnsi="Arial" w:cs="Arial"/>
+          <w:rFonts w:ascii="Arial" w:hAnsi="Arial" w:cs="Arial"/>
           <w:color w:val="000000"/>
         </w:rPr>
         <w:t>– 164.69 MB</w:t>
@@ -1565,7 +1450,7 @@
         <w:pStyle w:val="ListParagraph"/>
         <w:textAlignment w:val="baseline"/>
         <w:rPr>
-          <w:rFonts w:ascii="Arial" w:eastAsia="Times New Roman" w:hAnsi="Arial" w:cs="Arial"/>
+          <w:rFonts w:ascii="Arial" w:hAnsi="Arial" w:cs="Arial"/>
           <w:color w:val="000000"/>
         </w:rPr>
       </w:pPr>
@@ -1579,13 +1464,13 @@
         </w:numPr>
         <w:textAlignment w:val="baseline"/>
         <w:rPr>
-          <w:rFonts w:ascii="Arial" w:eastAsia="Times New Roman" w:hAnsi="Arial" w:cs="Arial"/>
+          <w:rFonts w:ascii="Arial" w:hAnsi="Arial" w:cs="Arial"/>
           <w:color w:val="000000"/>
         </w:rPr>
       </w:pPr>
       <w:r>
         <w:rPr>
-          <w:rFonts w:ascii="Arial" w:eastAsia="Times New Roman" w:hAnsi="Arial" w:cs="Arial"/>
+          <w:rFonts w:ascii="Arial" w:hAnsi="Arial" w:cs="Arial"/>
           <w:b/>
           <w:bCs/>
           <w:color w:val="000000"/>
@@ -1594,21 +1479,21 @@
       </w:r>
       <w:r>
         <w:rPr>
-          <w:rFonts w:ascii="Arial" w:eastAsia="Times New Roman" w:hAnsi="Arial" w:cs="Arial"/>
+          <w:rFonts w:ascii="Arial" w:hAnsi="Arial" w:cs="Arial"/>
           <w:color w:val="000000"/>
         </w:rPr>
         <w:t xml:space="preserve"> </w:t>
       </w:r>
       <w:r>
         <w:rPr>
-          <w:rFonts w:ascii="Arial" w:eastAsia="Times New Roman" w:hAnsi="Arial" w:cs="Arial"/>
+          <w:rFonts w:ascii="Arial" w:hAnsi="Arial" w:cs="Arial"/>
           <w:color w:val="000000"/>
         </w:rPr>
         <w:t>–</w:t>
       </w:r>
       <w:r>
         <w:rPr>
-          <w:rFonts w:ascii="Arial" w:eastAsia="Times New Roman" w:hAnsi="Arial" w:cs="Arial"/>
+          <w:rFonts w:ascii="Arial" w:hAnsi="Arial" w:cs="Arial"/>
           <w:color w:val="000000"/>
         </w:rPr>
         <w:t xml:space="preserve"> </w:t>
@@ -1619,7 +1504,7 @@
         <w:pStyle w:val="ListParagraph"/>
         <w:textAlignment w:val="baseline"/>
         <w:rPr>
-          <w:rFonts w:ascii="Arial" w:eastAsia="Times New Roman" w:hAnsi="Arial" w:cs="Arial"/>
+          <w:rFonts w:ascii="Arial" w:hAnsi="Arial" w:cs="Arial"/>
           <w:color w:val="000000"/>
         </w:rPr>
       </w:pPr>
@@ -1629,13 +1514,13 @@
         <w:pStyle w:val="ListParagraph"/>
         <w:textAlignment w:val="baseline"/>
         <w:rPr>
-          <w:rFonts w:ascii="Arial" w:eastAsia="Times New Roman" w:hAnsi="Arial" w:cs="Arial"/>
+          <w:rFonts w:ascii="Arial" w:hAnsi="Arial" w:cs="Arial"/>
           <w:color w:val="000000"/>
         </w:rPr>
       </w:pPr>
       <w:r>
         <w:rPr>
-          <w:rFonts w:ascii="Arial" w:eastAsia="Times New Roman" w:hAnsi="Arial" w:cs="Arial"/>
+          <w:rFonts w:ascii="Arial" w:hAnsi="Arial" w:cs="Arial"/>
           <w:b/>
           <w:bCs/>
           <w:color w:val="000000"/>
@@ -1644,56 +1529,24 @@
       </w:r>
       <w:r>
         <w:rPr>
-          <w:rFonts w:ascii="Arial" w:eastAsia="Times New Roman" w:hAnsi="Arial" w:cs="Arial"/>
+          <w:rFonts w:ascii="Arial" w:hAnsi="Arial" w:cs="Arial"/>
           <w:color w:val="000000"/>
         </w:rPr>
         <w:t>-</w:t>
       </w:r>
       <w:r>
         <w:rPr>
-          <w:rFonts w:ascii="Arial" w:eastAsia="Times New Roman" w:hAnsi="Arial" w:cs="Arial"/>
+          <w:rFonts w:ascii="Arial" w:hAnsi="Arial" w:cs="Arial"/>
           <w:color w:val="000000"/>
         </w:rPr>
         <w:t xml:space="preserve"> </w:t>
       </w:r>
       <w:r>
         <w:rPr>
-          <w:rFonts w:ascii="Arial" w:eastAsia="Times New Roman" w:hAnsi="Arial" w:cs="Arial"/>
+          <w:rFonts w:ascii="Arial" w:hAnsi="Arial" w:cs="Arial"/>
           <w:color w:val="000000"/>
         </w:rPr>
-        <w:t>[</w:t>
-      </w:r>
-      <w:proofErr w:type="spellStart"/>
-      <w:r>
-        <w:rPr>
-          <w:rFonts w:ascii="Arial" w:eastAsia="Times New Roman" w:hAnsi="Arial" w:cs="Arial"/>
-          <w:color w:val="000000"/>
-        </w:rPr>
-        <w:t>aisle_id</w:t>
-      </w:r>
-      <w:proofErr w:type="spellEnd"/>
-      <w:r>
-        <w:rPr>
-          <w:rFonts w:ascii="Arial" w:eastAsia="Times New Roman" w:hAnsi="Arial" w:cs="Arial"/>
-          <w:color w:val="000000"/>
-        </w:rPr>
-        <w:t xml:space="preserve">, </w:t>
-      </w:r>
-      <w:proofErr w:type="spellStart"/>
-      <w:r>
-        <w:rPr>
-          <w:rFonts w:ascii="Arial" w:eastAsia="Times New Roman" w:hAnsi="Arial" w:cs="Arial"/>
-          <w:color w:val="000000"/>
-        </w:rPr>
-        <w:t>aisle_name</w:t>
-      </w:r>
-      <w:proofErr w:type="spellEnd"/>
-      <w:r>
-        <w:rPr>
-          <w:rFonts w:ascii="Arial" w:eastAsia="Times New Roman" w:hAnsi="Arial" w:cs="Arial"/>
-          <w:color w:val="000000"/>
-        </w:rPr>
-        <w:t>]</w:t>
+        <w:t>[aisle_id, aisle_name]</w:t>
       </w:r>
     </w:p>
     <w:p>
@@ -1701,13 +1554,13 @@
         <w:pStyle w:val="ListParagraph"/>
         <w:textAlignment w:val="baseline"/>
         <w:rPr>
-          <w:rFonts w:ascii="Arial" w:eastAsia="Times New Roman" w:hAnsi="Arial" w:cs="Arial"/>
+          <w:rFonts w:ascii="Arial" w:hAnsi="Arial" w:cs="Arial"/>
           <w:color w:val="000000"/>
         </w:rPr>
       </w:pPr>
       <w:r>
         <w:rPr>
-          <w:rFonts w:ascii="Arial" w:eastAsia="Times New Roman" w:hAnsi="Arial" w:cs="Arial"/>
+          <w:rFonts w:ascii="Arial" w:hAnsi="Arial" w:cs="Arial"/>
           <w:b/>
           <w:bCs/>
           <w:color w:val="000000"/>
@@ -1716,7 +1569,7 @@
       </w:r>
       <w:r>
         <w:rPr>
-          <w:rFonts w:ascii="Arial" w:eastAsia="Times New Roman" w:hAnsi="Arial" w:cs="Arial"/>
+          <w:rFonts w:ascii="Arial" w:hAnsi="Arial" w:cs="Arial"/>
           <w:color w:val="000000"/>
         </w:rPr>
         <w:t>– 1.91 KB</w:t>
@@ -1727,7 +1580,7 @@
         <w:pStyle w:val="ListParagraph"/>
         <w:textAlignment w:val="baseline"/>
         <w:rPr>
-          <w:rFonts w:ascii="Arial" w:eastAsia="Times New Roman" w:hAnsi="Arial" w:cs="Arial"/>
+          <w:rFonts w:ascii="Arial" w:hAnsi="Arial" w:cs="Arial"/>
           <w:color w:val="000000"/>
         </w:rPr>
       </w:pPr>
@@ -1739,13 +1592,10 @@
           <w:ilvl w:val="0"/>
           <w:numId w:val="4"/>
         </w:numPr>
-        <w:rPr>
-          <w:rFonts w:ascii="Times New Roman" w:eastAsia="Times New Roman" w:hAnsi="Times New Roman" w:cs="Times New Roman"/>
-        </w:rPr>
-      </w:pPr>
-      <w:r>
-        <w:rPr>
-          <w:rFonts w:ascii="Arial" w:eastAsia="Times New Roman" w:hAnsi="Arial" w:cs="Arial"/>
+      </w:pPr>
+      <w:r>
+        <w:rPr>
+          <w:rFonts w:ascii="Arial" w:hAnsi="Arial" w:cs="Arial"/>
           <w:b/>
           <w:bCs/>
           <w:color w:val="000000"/>
@@ -1754,21 +1604,21 @@
       </w:r>
       <w:r>
         <w:rPr>
-          <w:rFonts w:ascii="Arial" w:eastAsia="Times New Roman" w:hAnsi="Arial" w:cs="Arial"/>
+          <w:rFonts w:ascii="Arial" w:hAnsi="Arial" w:cs="Arial"/>
           <w:color w:val="000000"/>
         </w:rPr>
         <w:t xml:space="preserve"> </w:t>
       </w:r>
       <w:r>
         <w:rPr>
-          <w:rFonts w:ascii="Arial" w:eastAsia="Times New Roman" w:hAnsi="Arial" w:cs="Arial"/>
+          <w:rFonts w:ascii="Arial" w:hAnsi="Arial" w:cs="Arial"/>
           <w:color w:val="000000"/>
         </w:rPr>
         <w:t>–</w:t>
       </w:r>
       <w:r>
         <w:rPr>
-          <w:rFonts w:ascii="Arial" w:eastAsia="Times New Roman" w:hAnsi="Arial" w:cs="Arial"/>
+          <w:rFonts w:ascii="Arial" w:hAnsi="Arial" w:cs="Arial"/>
           <w:color w:val="000000"/>
         </w:rPr>
         <w:t xml:space="preserve"> </w:t>
@@ -1778,7 +1628,7 @@
       <w:pPr>
         <w:pStyle w:val="ListParagraph"/>
         <w:rPr>
-          <w:rFonts w:ascii="Arial" w:eastAsia="Times New Roman" w:hAnsi="Arial" w:cs="Arial"/>
+          <w:rFonts w:ascii="Arial" w:hAnsi="Arial" w:cs="Arial"/>
           <w:b/>
           <w:bCs/>
           <w:color w:val="000000"/>
@@ -1789,13 +1639,13 @@
       <w:pPr>
         <w:pStyle w:val="ListParagraph"/>
         <w:rPr>
-          <w:rFonts w:ascii="Arial" w:eastAsia="Times New Roman" w:hAnsi="Arial" w:cs="Arial"/>
+          <w:rFonts w:ascii="Arial" w:hAnsi="Arial" w:cs="Arial"/>
           <w:color w:val="000000"/>
         </w:rPr>
       </w:pPr>
       <w:r>
         <w:rPr>
-          <w:rFonts w:ascii="Arial" w:eastAsia="Times New Roman" w:hAnsi="Arial" w:cs="Arial"/>
+          <w:rFonts w:ascii="Arial" w:hAnsi="Arial" w:cs="Arial"/>
           <w:b/>
           <w:bCs/>
           <w:color w:val="000000"/>
@@ -1804,64 +1654,26 @@
       </w:r>
       <w:r>
         <w:rPr>
-          <w:rFonts w:ascii="Arial" w:eastAsia="Times New Roman" w:hAnsi="Arial" w:cs="Arial"/>
+          <w:rFonts w:ascii="Arial" w:hAnsi="Arial" w:cs="Arial"/>
           <w:color w:val="000000"/>
         </w:rPr>
-        <w:t>[</w:t>
-      </w:r>
-      <w:proofErr w:type="spellStart"/>
-      <w:r>
-        <w:rPr>
-          <w:rFonts w:ascii="Arial" w:eastAsia="Times New Roman" w:hAnsi="Arial" w:cs="Arial"/>
+        <w:t>[department_id, department_name]</w:t>
+      </w:r>
+    </w:p>
+    <w:p>
+      <w:pPr>
+        <w:pStyle w:val="ListParagraph"/>
+      </w:pPr>
+      <w:r>
+        <w:rPr>
+          <w:rFonts w:ascii="Arial" w:hAnsi="Arial" w:cs="Arial"/>
+          <w:b/>
+          <w:bCs/>
           <w:color w:val="000000"/>
         </w:rPr>
-        <w:t>department_id</w:t>
-      </w:r>
-      <w:proofErr w:type="spellEnd"/>
-      <w:r>
-        <w:rPr>
-          <w:rFonts w:ascii="Arial" w:eastAsia="Times New Roman" w:hAnsi="Arial" w:cs="Arial"/>
-          <w:color w:val="000000"/>
-        </w:rPr>
-        <w:t xml:space="preserve">, </w:t>
-      </w:r>
-      <w:proofErr w:type="spellStart"/>
-      <w:r>
-        <w:rPr>
-          <w:rFonts w:ascii="Arial" w:eastAsia="Times New Roman" w:hAnsi="Arial" w:cs="Arial"/>
-          <w:color w:val="000000"/>
-        </w:rPr>
-        <w:t>department_name</w:t>
-      </w:r>
-      <w:proofErr w:type="spellEnd"/>
-      <w:r>
-        <w:rPr>
-          <w:rFonts w:ascii="Arial" w:eastAsia="Times New Roman" w:hAnsi="Arial" w:cs="Arial"/>
-          <w:color w:val="000000"/>
-        </w:rPr>
-        <w:t>]</w:t>
-      </w:r>
-    </w:p>
-    <w:p>
-      <w:pPr>
-        <w:pStyle w:val="ListParagraph"/>
-        <w:rPr>
-          <w:rFonts w:ascii="Times New Roman" w:eastAsia="Times New Roman" w:hAnsi="Times New Roman" w:cs="Times New Roman"/>
-        </w:rPr>
-      </w:pPr>
-      <w:r>
-        <w:rPr>
-          <w:rFonts w:ascii="Arial" w:eastAsia="Times New Roman" w:hAnsi="Arial" w:cs="Arial"/>
-          <w:b/>
-          <w:bCs/>
-          <w:color w:val="000000"/>
-        </w:rPr>
         <w:t>Size –</w:t>
       </w:r>
       <w:r>
-        <w:rPr>
-          <w:rFonts w:ascii="Times New Roman" w:eastAsia="Times New Roman" w:hAnsi="Times New Roman" w:cs="Times New Roman"/>
-        </w:rPr>
         <w:t xml:space="preserve"> 804B</w:t>
       </w:r>
     </w:p>
@@ -1939,14 +1751,12 @@
         <w:pStyle w:val="ListParagraph"/>
         <w:jc w:val="both"/>
         <w:rPr>
-          <w:rFonts w:ascii="Times New Roman" w:hAnsi="Times New Roman" w:cs="Times New Roman"/>
-          <w:sz w:val="28"/>
-          <w:szCs w:val="28"/>
-        </w:rPr>
-      </w:pPr>
-      <w:r>
-        <w:rPr>
-          <w:rFonts w:ascii="Times New Roman" w:hAnsi="Times New Roman" w:cs="Times New Roman"/>
+          <w:sz w:val="28"/>
+          <w:szCs w:val="28"/>
+        </w:rPr>
+      </w:pPr>
+      <w:r>
+        <w:rPr>
           <w:sz w:val="28"/>
           <w:szCs w:val="28"/>
         </w:rPr>
@@ -1962,14 +1772,12 @@
         </w:numPr>
         <w:jc w:val="both"/>
         <w:rPr>
-          <w:rFonts w:ascii="Times New Roman" w:hAnsi="Times New Roman" w:cs="Times New Roman"/>
-          <w:sz w:val="28"/>
-          <w:szCs w:val="28"/>
-        </w:rPr>
-      </w:pPr>
-      <w:r>
-        <w:rPr>
-          <w:rFonts w:ascii="Times New Roman" w:hAnsi="Times New Roman" w:cs="Times New Roman"/>
+          <w:sz w:val="28"/>
+          <w:szCs w:val="28"/>
+        </w:rPr>
+      </w:pPr>
+      <w:r>
+        <w:rPr>
           <w:sz w:val="28"/>
           <w:szCs w:val="28"/>
         </w:rPr>
@@ -1994,14 +1802,12 @@
         </w:numPr>
         <w:jc w:val="both"/>
         <w:rPr>
-          <w:rFonts w:ascii="Times New Roman" w:hAnsi="Times New Roman" w:cs="Times New Roman"/>
-          <w:sz w:val="28"/>
-          <w:szCs w:val="28"/>
-        </w:rPr>
-      </w:pPr>
-      <w:r>
-        <w:rPr>
-          <w:rFonts w:ascii="Times New Roman" w:hAnsi="Times New Roman" w:cs="Times New Roman"/>
+          <w:sz w:val="28"/>
+          <w:szCs w:val="28"/>
+        </w:rPr>
+      </w:pPr>
+      <w:r>
+        <w:rPr>
           <w:sz w:val="28"/>
           <w:szCs w:val="28"/>
         </w:rPr>
@@ -2009,7 +1815,6 @@
       </w:r>
       <w:r>
         <w:rPr>
-          <w:rFonts w:ascii="Times New Roman" w:hAnsi="Times New Roman" w:cs="Times New Roman"/>
           <w:sz w:val="28"/>
           <w:szCs w:val="28"/>
         </w:rPr>
@@ -2021,7 +1826,6 @@
         <w:pStyle w:val="ListParagraph"/>
         <w:jc w:val="both"/>
         <w:rPr>
-          <w:rFonts w:ascii="Times New Roman" w:hAnsi="Times New Roman" w:cs="Times New Roman"/>
           <w:sz w:val="28"/>
           <w:szCs w:val="28"/>
         </w:rPr>
@@ -2036,14 +1840,12 @@
         </w:numPr>
         <w:jc w:val="both"/>
         <w:rPr>
-          <w:rFonts w:ascii="Times New Roman" w:hAnsi="Times New Roman" w:cs="Times New Roman"/>
-          <w:sz w:val="28"/>
-          <w:szCs w:val="28"/>
-        </w:rPr>
-      </w:pPr>
-      <w:r>
-        <w:rPr>
-          <w:rFonts w:ascii="Times New Roman" w:hAnsi="Times New Roman" w:cs="Times New Roman"/>
+          <w:sz w:val="28"/>
+          <w:szCs w:val="28"/>
+        </w:rPr>
+      </w:pPr>
+      <w:r>
+        <w:rPr>
           <w:sz w:val="28"/>
           <w:szCs w:val="28"/>
         </w:rPr>
@@ -2054,7 +1856,6 @@
       <w:pPr>
         <w:pStyle w:val="ListParagraph"/>
         <w:rPr>
-          <w:rFonts w:ascii="Times New Roman" w:hAnsi="Times New Roman" w:cs="Times New Roman"/>
           <w:sz w:val="28"/>
           <w:szCs w:val="28"/>
         </w:rPr>
@@ -2069,14 +1870,12 @@
         </w:numPr>
         <w:jc w:val="both"/>
         <w:rPr>
-          <w:rFonts w:ascii="Times New Roman" w:hAnsi="Times New Roman" w:cs="Times New Roman"/>
-          <w:sz w:val="28"/>
-          <w:szCs w:val="28"/>
-        </w:rPr>
-      </w:pPr>
-      <w:r>
-        <w:rPr>
-          <w:rFonts w:ascii="Times New Roman" w:hAnsi="Times New Roman" w:cs="Times New Roman"/>
+          <w:sz w:val="28"/>
+          <w:szCs w:val="28"/>
+        </w:rPr>
+      </w:pPr>
+      <w:r>
+        <w:rPr>
           <w:sz w:val="28"/>
           <w:szCs w:val="28"/>
         </w:rPr>
@@ -2084,7 +1883,6 @@
       </w:r>
       <w:r>
         <w:rPr>
-          <w:rFonts w:ascii="Times New Roman" w:hAnsi="Times New Roman" w:cs="Times New Roman"/>
           <w:sz w:val="28"/>
           <w:szCs w:val="28"/>
         </w:rPr>
@@ -2092,7 +1890,6 @@
       </w:r>
       <w:r>
         <w:rPr>
-          <w:rFonts w:ascii="Times New Roman" w:hAnsi="Times New Roman" w:cs="Times New Roman"/>
           <w:sz w:val="28"/>
           <w:szCs w:val="28"/>
         </w:rPr>
@@ -2100,7 +1897,6 @@
       </w:r>
       <w:r>
         <w:rPr>
-          <w:rFonts w:ascii="Times New Roman" w:hAnsi="Times New Roman" w:cs="Times New Roman"/>
           <w:sz w:val="28"/>
           <w:szCs w:val="28"/>
         </w:rPr>
@@ -2108,7 +1904,6 @@
       </w:r>
       <w:r>
         <w:rPr>
-          <w:rFonts w:ascii="Times New Roman" w:hAnsi="Times New Roman" w:cs="Times New Roman"/>
           <w:sz w:val="28"/>
           <w:szCs w:val="28"/>
         </w:rPr>
@@ -2116,7 +1911,6 @@
       </w:r>
       <w:r>
         <w:rPr>
-          <w:rFonts w:ascii="Times New Roman" w:hAnsi="Times New Roman" w:cs="Times New Roman"/>
           <w:sz w:val="28"/>
           <w:szCs w:val="28"/>
         </w:rPr>
@@ -2127,7 +1921,6 @@
       <w:pPr>
         <w:pStyle w:val="ListParagraph"/>
         <w:rPr>
-          <w:rFonts w:ascii="Times New Roman" w:hAnsi="Times New Roman" w:cs="Times New Roman"/>
           <w:sz w:val="28"/>
           <w:szCs w:val="28"/>
         </w:rPr>
@@ -2474,14 +2267,12 @@
           <w:numId w:val="5"/>
         </w:numPr>
         <w:rPr>
-          <w:rFonts w:ascii="Times New Roman" w:hAnsi="Times New Roman" w:cs="Times New Roman"/>
-          <w:sz w:val="28"/>
-          <w:szCs w:val="28"/>
-        </w:rPr>
-      </w:pPr>
-      <w:r>
-        <w:rPr>
-          <w:rFonts w:ascii="Times New Roman" w:hAnsi="Times New Roman" w:cs="Times New Roman"/>
+          <w:sz w:val="28"/>
+          <w:szCs w:val="28"/>
+        </w:rPr>
+      </w:pPr>
+      <w:r>
+        <w:rPr>
           <w:sz w:val="28"/>
           <w:szCs w:val="28"/>
         </w:rPr>
@@ -2496,14 +2287,12 @@
           <w:numId w:val="5"/>
         </w:numPr>
         <w:rPr>
-          <w:rFonts w:ascii="Times New Roman" w:hAnsi="Times New Roman" w:cs="Times New Roman"/>
-          <w:sz w:val="28"/>
-          <w:szCs w:val="28"/>
-        </w:rPr>
-      </w:pPr>
-      <w:r>
-        <w:rPr>
-          <w:rFonts w:ascii="Times New Roman" w:hAnsi="Times New Roman" w:cs="Times New Roman"/>
+          <w:sz w:val="28"/>
+          <w:szCs w:val="28"/>
+        </w:rPr>
+      </w:pPr>
+      <w:r>
+        <w:rPr>
           <w:sz w:val="28"/>
           <w:szCs w:val="28"/>
         </w:rPr>
@@ -2518,14 +2307,12 @@
           <w:numId w:val="5"/>
         </w:numPr>
         <w:rPr>
-          <w:rFonts w:ascii="Times New Roman" w:hAnsi="Times New Roman" w:cs="Times New Roman"/>
-          <w:sz w:val="28"/>
-          <w:szCs w:val="28"/>
-        </w:rPr>
-      </w:pPr>
-      <w:r>
-        <w:rPr>
-          <w:rFonts w:ascii="Times New Roman" w:hAnsi="Times New Roman" w:cs="Times New Roman"/>
+          <w:sz w:val="28"/>
+          <w:szCs w:val="28"/>
+        </w:rPr>
+      </w:pPr>
+      <w:r>
+        <w:rPr>
           <w:sz w:val="28"/>
           <w:szCs w:val="28"/>
         </w:rPr>
@@ -2540,7 +2327,6 @@
           <w:numId w:val="5"/>
         </w:numPr>
         <w:rPr>
-          <w:rFonts w:ascii="Times New Roman" w:hAnsi="Times New Roman" w:cs="Times New Roman"/>
           <w:sz w:val="28"/>
           <w:szCs w:val="28"/>
         </w:rPr>
@@ -2548,7 +2334,6 @@
       <w:proofErr w:type="spellStart"/>
       <w:r>
         <w:rPr>
-          <w:rFonts w:ascii="Times New Roman" w:hAnsi="Times New Roman" w:cs="Times New Roman"/>
           <w:sz w:val="28"/>
           <w:szCs w:val="28"/>
         </w:rPr>
@@ -2674,7 +2459,6 @@
           <w:numId w:val="6"/>
         </w:numPr>
         <w:rPr>
-          <w:rFonts w:ascii="Times New Roman" w:hAnsi="Times New Roman" w:cs="Times New Roman"/>
           <w:sz w:val="28"/>
           <w:szCs w:val="28"/>
         </w:rPr>
@@ -2682,7 +2466,6 @@
       <w:proofErr w:type="spellStart"/>
       <w:r>
         <w:rPr>
-          <w:rFonts w:ascii="Times New Roman" w:hAnsi="Times New Roman" w:cs="Times New Roman"/>
           <w:sz w:val="28"/>
           <w:szCs w:val="28"/>
         </w:rPr>
@@ -2698,7 +2481,6 @@
           <w:numId w:val="6"/>
         </w:numPr>
         <w:rPr>
-          <w:rFonts w:ascii="Times New Roman" w:hAnsi="Times New Roman" w:cs="Times New Roman"/>
           <w:sz w:val="28"/>
           <w:szCs w:val="28"/>
         </w:rPr>
@@ -2706,7 +2488,6 @@
       <w:proofErr w:type="spellStart"/>
       <w:r>
         <w:rPr>
-          <w:rFonts w:ascii="Times New Roman" w:hAnsi="Times New Roman" w:cs="Times New Roman"/>
           <w:sz w:val="28"/>
           <w:szCs w:val="28"/>
         </w:rPr>
@@ -2722,14 +2503,12 @@
           <w:numId w:val="6"/>
         </w:numPr>
         <w:rPr>
-          <w:rFonts w:ascii="Times New Roman" w:hAnsi="Times New Roman" w:cs="Times New Roman"/>
-          <w:sz w:val="28"/>
-          <w:szCs w:val="28"/>
-        </w:rPr>
-      </w:pPr>
-      <w:r>
-        <w:rPr>
-          <w:rFonts w:ascii="Times New Roman" w:hAnsi="Times New Roman" w:cs="Times New Roman"/>
+          <w:sz w:val="28"/>
+          <w:szCs w:val="28"/>
+        </w:rPr>
+      </w:pPr>
+      <w:r>
+        <w:rPr>
           <w:sz w:val="28"/>
           <w:szCs w:val="28"/>
         </w:rPr>
@@ -3846,6 +3625,1937 @@
     </w:p>
     <w:p>
       <w:pPr>
+        <w:jc w:val="both"/>
+        <w:rPr>
+          <w:color w:val="404041"/>
+          <w:sz w:val="28"/>
+          <w:szCs w:val="28"/>
+        </w:rPr>
+      </w:pPr>
+      <w:r>
+        <w:rPr>
+          <w:color w:val="404041"/>
+          <w:sz w:val="28"/>
+          <w:szCs w:val="28"/>
+        </w:rPr>
+        <w:t>Association rule mining technique when used in Market Basket Analysis enables one to find sets of items that are often found together in a customer’s basket.</w:t>
+      </w:r>
+      <w:r>
+        <w:rPr>
+          <w:color w:val="404041"/>
+          <w:sz w:val="28"/>
+          <w:szCs w:val="28"/>
+        </w:rPr>
+        <w:t xml:space="preserve"> </w:t>
+      </w:r>
+      <w:r>
+        <w:rPr>
+          <w:color w:val="404041"/>
+          <w:sz w:val="28"/>
+          <w:szCs w:val="28"/>
+        </w:rPr>
+        <w:t>This can be used to improve or create bundles of products to improve sales.</w:t>
+      </w:r>
+      <w:r>
+        <w:rPr>
+          <w:color w:val="404041"/>
+          <w:sz w:val="28"/>
+          <w:szCs w:val="28"/>
+        </w:rPr>
+        <w:t xml:space="preserve"> </w:t>
+      </w:r>
+      <w:r>
+        <w:rPr>
+          <w:color w:val="404041"/>
+          <w:sz w:val="28"/>
+          <w:szCs w:val="28"/>
+        </w:rPr>
+        <w:t>Also, the created bundles can be used to provide special offers for customers with discounted pricing on bundled products.</w:t>
+      </w:r>
+      <w:r>
+        <w:rPr>
+          <w:color w:val="404041"/>
+          <w:sz w:val="28"/>
+          <w:szCs w:val="28"/>
+        </w:rPr>
+        <w:t xml:space="preserve"> </w:t>
+      </w:r>
+      <w:r>
+        <w:rPr>
+          <w:color w:val="404041"/>
+          <w:sz w:val="28"/>
+          <w:szCs w:val="28"/>
+        </w:rPr>
+        <w:t xml:space="preserve">We have used </w:t>
+      </w:r>
+      <w:proofErr w:type="spellStart"/>
+      <w:r>
+        <w:rPr>
+          <w:color w:val="404041"/>
+          <w:sz w:val="28"/>
+          <w:szCs w:val="28"/>
+        </w:rPr>
+        <w:t>fpgrowth</w:t>
+      </w:r>
+      <w:proofErr w:type="spellEnd"/>
+      <w:r>
+        <w:rPr>
+          <w:color w:val="404041"/>
+          <w:sz w:val="28"/>
+          <w:szCs w:val="28"/>
+        </w:rPr>
+        <w:t xml:space="preserve"> algorithm from </w:t>
+      </w:r>
+      <w:proofErr w:type="spellStart"/>
+      <w:r>
+        <w:rPr>
+          <w:color w:val="404041"/>
+          <w:sz w:val="28"/>
+          <w:szCs w:val="28"/>
+        </w:rPr>
+        <w:t>mlxtend</w:t>
+      </w:r>
+      <w:proofErr w:type="spellEnd"/>
+      <w:r>
+        <w:rPr>
+          <w:color w:val="404041"/>
+          <w:sz w:val="28"/>
+          <w:szCs w:val="28"/>
+        </w:rPr>
+        <w:t xml:space="preserve"> module to extract frequent </w:t>
+      </w:r>
+      <w:proofErr w:type="spellStart"/>
+      <w:r>
+        <w:rPr>
+          <w:color w:val="404041"/>
+          <w:sz w:val="28"/>
+          <w:szCs w:val="28"/>
+        </w:rPr>
+        <w:t>itemsets</w:t>
+      </w:r>
+      <w:proofErr w:type="spellEnd"/>
+      <w:r>
+        <w:rPr>
+          <w:color w:val="404041"/>
+          <w:sz w:val="28"/>
+          <w:szCs w:val="28"/>
+        </w:rPr>
+        <w:t xml:space="preserve"> and association</w:t>
+      </w:r>
+      <w:r>
+        <w:rPr>
+          <w:color w:val="404041"/>
+          <w:sz w:val="28"/>
+          <w:szCs w:val="28"/>
+        </w:rPr>
+        <w:t xml:space="preserve"> r</w:t>
+      </w:r>
+      <w:r>
+        <w:rPr>
+          <w:color w:val="404041"/>
+          <w:sz w:val="28"/>
+          <w:szCs w:val="28"/>
+        </w:rPr>
+        <w:t>ules module to generate the rules.</w:t>
+      </w:r>
+      <w:r>
+        <w:rPr>
+          <w:color w:val="404041"/>
+          <w:sz w:val="28"/>
+          <w:szCs w:val="28"/>
+        </w:rPr>
+        <w:t xml:space="preserve"> </w:t>
+      </w:r>
+    </w:p>
+    <w:p>
+      <w:pPr>
+        <w:rPr>
+          <w:color w:val="404041"/>
+          <w:sz w:val="28"/>
+          <w:szCs w:val="28"/>
+        </w:rPr>
+      </w:pPr>
+    </w:p>
+    <w:p>
+      <w:pPr>
+        <w:rPr>
+          <w:color w:val="404041"/>
+          <w:sz w:val="28"/>
+          <w:szCs w:val="28"/>
+        </w:rPr>
+      </w:pPr>
+    </w:p>
+    <w:p>
+      <w:pPr>
+        <w:jc w:val="both"/>
+        <w:rPr>
+          <w:sz w:val="28"/>
+          <w:szCs w:val="28"/>
+        </w:rPr>
+      </w:pPr>
+      <w:r>
+        <w:rPr>
+          <w:sz w:val="28"/>
+          <w:szCs w:val="28"/>
+        </w:rPr>
+        <w:t>Using the data from the Order_products__prior table</w:t>
+      </w:r>
+      <w:r>
+        <w:rPr>
+          <w:sz w:val="28"/>
+          <w:szCs w:val="28"/>
+        </w:rPr>
+        <w:t>, we create a truth table of order_id and products</w:t>
+      </w:r>
+      <w:r>
+        <w:rPr>
+          <w:sz w:val="28"/>
+          <w:szCs w:val="28"/>
+        </w:rPr>
+        <w:t xml:space="preserve">. </w:t>
+      </w:r>
+    </w:p>
+    <w:p>
+      <w:pPr>
+        <w:rPr>
+          <w:sz w:val="28"/>
+          <w:szCs w:val="28"/>
+        </w:rPr>
+      </w:pPr>
+    </w:p>
+    <w:p>
+      <w:r>
+        <w:fldChar w:fldCharType="begin"/>
+      </w:r>
+      <w:r>
+        <w:instrText xml:space="preserve"> INCLUDEPICTURE "https://lh6.googleusercontent.com/cYTkiWzvROHf6U4TctDHCS4wLU3NGQZPh84JFgXJjzsGnJcz9NASFq7iQtm1erJclsGs4KWg_gtgZrxo16WR3IBEF8xZ3XOKqZEzL1PIEtfJCQRBLiwCY74u_96WNl72iJ_zns9Pj7SY" \* MERGEFORMATINET </w:instrText>
+      </w:r>
+      <w:r>
+        <w:fldChar w:fldCharType="separate"/>
+      </w:r>
+      <w:r>
+        <w:rPr>
+          <w:noProof/>
+        </w:rPr>
+        <w:drawing>
+          <wp:inline distT="0" distB="0" distL="0" distR="0" wp14:anchorId="7BA572E6" wp14:editId="1EF689A2">
+            <wp:extent cx="5943600" cy="1539240"/>
+            <wp:effectExtent l="0" t="0" r="0" b="0"/>
+            <wp:docPr id="10" name="Picture 10" descr="Graphical user interface, text, application&#10;&#10;Description automatically generated"/>
+            <wp:cNvGraphicFramePr>
+              <a:graphicFrameLocks xmlns:a="http://schemas.openxmlformats.org/drawingml/2006/main" noChangeAspect="1"/>
+            </wp:cNvGraphicFramePr>
+            <a:graphic xmlns:a="http://schemas.openxmlformats.org/drawingml/2006/main">
+              <a:graphicData uri="http://schemas.openxmlformats.org/drawingml/2006/picture">
+                <pic:pic xmlns:pic="http://schemas.openxmlformats.org/drawingml/2006/picture">
+                  <pic:nvPicPr>
+                    <pic:cNvPr id="10" name="Picture 10" descr="Graphical user interface, text, application&#10;&#10;Description automatically generated"/>
+                    <pic:cNvPicPr>
+                      <a:picLocks noChangeAspect="1" noChangeArrowheads="1"/>
+                    </pic:cNvPicPr>
+                  </pic:nvPicPr>
+                  <pic:blipFill>
+                    <a:blip r:embed="rId13" cstate="print">
+                      <a:extLst>
+                        <a:ext uri="{28A0092B-C50C-407E-A947-70E740481C1C}">
+                          <a14:useLocalDpi xmlns:a14="http://schemas.microsoft.com/office/drawing/2010/main" val="0"/>
+                        </a:ext>
+                      </a:extLst>
+                    </a:blip>
+                    <a:srcRect/>
+                    <a:stretch>
+                      <a:fillRect/>
+                    </a:stretch>
+                  </pic:blipFill>
+                  <pic:spPr bwMode="auto">
+                    <a:xfrm>
+                      <a:off x="0" y="0"/>
+                      <a:ext cx="5943600" cy="1539240"/>
+                    </a:xfrm>
+                    <a:prstGeom prst="rect">
+                      <a:avLst/>
+                    </a:prstGeom>
+                    <a:noFill/>
+                    <a:ln>
+                      <a:noFill/>
+                    </a:ln>
+                  </pic:spPr>
+                </pic:pic>
+              </a:graphicData>
+            </a:graphic>
+          </wp:inline>
+        </w:drawing>
+      </w:r>
+      <w:r>
+        <w:fldChar w:fldCharType="end"/>
+      </w:r>
+    </w:p>
+    <w:p>
+      <w:pPr>
+        <w:rPr>
+          <w:sz w:val="28"/>
+          <w:szCs w:val="28"/>
+        </w:rPr>
+      </w:pPr>
+    </w:p>
+    <w:p>
+      <w:pPr>
+        <w:jc w:val="both"/>
+        <w:rPr>
+          <w:sz w:val="28"/>
+          <w:szCs w:val="28"/>
+        </w:rPr>
+      </w:pPr>
+      <w:r>
+        <w:rPr>
+          <w:sz w:val="28"/>
+          <w:szCs w:val="28"/>
+        </w:rPr>
+        <w:t xml:space="preserve">After </w:t>
+      </w:r>
+      <w:r>
+        <w:rPr>
+          <w:sz w:val="28"/>
+          <w:szCs w:val="28"/>
+        </w:rPr>
+        <w:t xml:space="preserve">the truth table is generated, it is </w:t>
+      </w:r>
+      <w:r>
+        <w:rPr>
+          <w:sz w:val="28"/>
+          <w:szCs w:val="28"/>
+        </w:rPr>
+        <w:t xml:space="preserve">used to generate frequent </w:t>
+      </w:r>
+      <w:proofErr w:type="spellStart"/>
+      <w:r>
+        <w:rPr>
+          <w:sz w:val="28"/>
+          <w:szCs w:val="28"/>
+        </w:rPr>
+        <w:t>itemsets</w:t>
+      </w:r>
+      <w:proofErr w:type="spellEnd"/>
+      <w:r>
+        <w:rPr>
+          <w:sz w:val="28"/>
+          <w:szCs w:val="28"/>
+        </w:rPr>
+        <w:t>, that are used to generate association rules</w:t>
+      </w:r>
+      <w:r>
+        <w:rPr>
+          <w:sz w:val="28"/>
+          <w:szCs w:val="28"/>
+        </w:rPr>
+        <w:t>.</w:t>
+      </w:r>
+    </w:p>
+    <w:p>
+      <w:pPr>
+        <w:rPr>
+          <w:sz w:val="28"/>
+          <w:szCs w:val="28"/>
+        </w:rPr>
+      </w:pPr>
+    </w:p>
+    <w:p>
+      <w:pPr>
+        <w:rPr>
+          <w:sz w:val="28"/>
+          <w:szCs w:val="28"/>
+        </w:rPr>
+      </w:pPr>
+      <w:r>
+        <w:rPr>
+          <w:sz w:val="28"/>
+          <w:szCs w:val="28"/>
+        </w:rPr>
+        <w:drawing>
+          <wp:inline distT="0" distB="0" distL="0" distR="0" wp14:anchorId="63F6B148" wp14:editId="76D73DA3">
+            <wp:extent cx="5585012" cy="1960721"/>
+            <wp:effectExtent l="0" t="0" r="3175" b="0"/>
+            <wp:docPr id="11" name="Picture 11" descr="Table&#10;&#10;Description automatically generated"/>
+            <wp:cNvGraphicFramePr>
+              <a:graphicFrameLocks xmlns:a="http://schemas.openxmlformats.org/drawingml/2006/main" noChangeAspect="1"/>
+            </wp:cNvGraphicFramePr>
+            <a:graphic xmlns:a="http://schemas.openxmlformats.org/drawingml/2006/main">
+              <a:graphicData uri="http://schemas.openxmlformats.org/drawingml/2006/picture">
+                <pic:pic xmlns:pic="http://schemas.openxmlformats.org/drawingml/2006/picture">
+                  <pic:nvPicPr>
+                    <pic:cNvPr id="11" name="Picture 11" descr="Table&#10;&#10;Description automatically generated"/>
+                    <pic:cNvPicPr/>
+                  </pic:nvPicPr>
+                  <pic:blipFill>
+                    <a:blip r:embed="rId14"/>
+                    <a:stretch>
+                      <a:fillRect/>
+                    </a:stretch>
+                  </pic:blipFill>
+                  <pic:spPr>
+                    <a:xfrm>
+                      <a:off x="0" y="0"/>
+                      <a:ext cx="5634658" cy="1978150"/>
+                    </a:xfrm>
+                    <a:prstGeom prst="rect">
+                      <a:avLst/>
+                    </a:prstGeom>
+                  </pic:spPr>
+                </pic:pic>
+              </a:graphicData>
+            </a:graphic>
+          </wp:inline>
+        </w:drawing>
+      </w:r>
+    </w:p>
+    <w:p/>
+    <w:p/>
+    <w:p>
+      <w:pPr>
+        <w:rPr>
+          <w:sz w:val="28"/>
+          <w:szCs w:val="28"/>
+        </w:rPr>
+      </w:pPr>
+      <w:r>
+        <w:rPr>
+          <w:sz w:val="28"/>
+          <w:szCs w:val="28"/>
+        </w:rPr>
+        <w:t xml:space="preserve">Antecedents – </w:t>
+      </w:r>
+      <w:r>
+        <w:rPr>
+          <w:sz w:val="28"/>
+          <w:szCs w:val="28"/>
+        </w:rPr>
+        <w:t>The original order basket for a customer.</w:t>
+      </w:r>
+    </w:p>
+    <w:p>
+      <w:pPr>
+        <w:rPr>
+          <w:sz w:val="28"/>
+          <w:szCs w:val="28"/>
+        </w:rPr>
+      </w:pPr>
+      <w:r>
+        <w:rPr>
+          <w:sz w:val="28"/>
+          <w:szCs w:val="28"/>
+        </w:rPr>
+        <w:t xml:space="preserve">Consequents – The suggestions added by the association rules. </w:t>
+      </w:r>
+    </w:p>
+    <w:p>
+      <w:pPr>
+        <w:rPr>
+          <w:sz w:val="28"/>
+          <w:szCs w:val="28"/>
+        </w:rPr>
+      </w:pPr>
+      <w:r>
+        <w:rPr>
+          <w:sz w:val="28"/>
+          <w:szCs w:val="28"/>
+        </w:rPr>
+        <w:lastRenderedPageBreak/>
+        <w:t xml:space="preserve">Some of the suggestions generated from </w:t>
+      </w:r>
+      <w:r>
+        <w:rPr>
+          <w:sz w:val="28"/>
+          <w:szCs w:val="28"/>
+        </w:rPr>
+        <w:t xml:space="preserve">association rule mining – </w:t>
+      </w:r>
+    </w:p>
+    <w:p>
+      <w:pPr>
+        <w:rPr>
+          <w:sz w:val="28"/>
+          <w:szCs w:val="28"/>
+        </w:rPr>
+      </w:pPr>
+    </w:p>
+    <w:p>
+      <w:pPr>
+        <w:rPr>
+          <w:sz w:val="28"/>
+          <w:szCs w:val="28"/>
+        </w:rPr>
+      </w:pPr>
+    </w:p>
+    <w:p>
+      <w:pPr>
+        <w:rPr>
+          <w:sz w:val="28"/>
+          <w:szCs w:val="28"/>
+        </w:rPr>
+      </w:pPr>
+      <w:r>
+        <w:rPr>
+          <w:sz w:val="28"/>
+          <w:szCs w:val="28"/>
+        </w:rPr>
+        <w:t xml:space="preserve">Example -1 </w:t>
+      </w:r>
+    </w:p>
+    <w:p/>
+    <w:p>
+      <w:pPr>
+        <w:rPr>
+          <w:sz w:val="28"/>
+          <w:szCs w:val="28"/>
+        </w:rPr>
+      </w:pPr>
+    </w:p>
+    <w:p>
+      <w:r>
+        <w:fldChar w:fldCharType="begin"/>
+      </w:r>
+      <w:r>
+        <w:instrText xml:space="preserve"> INCLUDEPICTURE "https://lh5.googleusercontent.com/ShdGuRZej326XQtuv_5iyaCgqyiYnbAHYrJtkutAa1AaHp74Z7nIOHmcE6UgHTM9lGEexO-R5MKFN68ZupGaNv9ep1z4psst-sxGNs1L7yM4q0elFOmizz2oBSC0_Re4RMricDEgh4lG" \* MERGEFORMATINET </w:instrText>
+      </w:r>
+      <w:r>
+        <w:fldChar w:fldCharType="separate"/>
+      </w:r>
+      <w:r>
+        <w:rPr>
+          <w:noProof/>
+        </w:rPr>
+        <w:drawing>
+          <wp:inline distT="0" distB="0" distL="0" distR="0" wp14:anchorId="3DC5E7F0" wp14:editId="2F092C1B">
+            <wp:extent cx="5943600" cy="1769745"/>
+            <wp:effectExtent l="0" t="0" r="0" b="0"/>
+            <wp:docPr id="12" name="Picture 12" descr="Shape&#10;&#10;Description automatically generated with medium confidence"/>
+            <wp:cNvGraphicFramePr>
+              <a:graphicFrameLocks xmlns:a="http://schemas.openxmlformats.org/drawingml/2006/main" noChangeAspect="1"/>
+            </wp:cNvGraphicFramePr>
+            <a:graphic xmlns:a="http://schemas.openxmlformats.org/drawingml/2006/main">
+              <a:graphicData uri="http://schemas.openxmlformats.org/drawingml/2006/picture">
+                <pic:pic xmlns:pic="http://schemas.openxmlformats.org/drawingml/2006/picture">
+                  <pic:nvPicPr>
+                    <pic:cNvPr id="12" name="Picture 12" descr="Shape&#10;&#10;Description automatically generated with medium confidence"/>
+                    <pic:cNvPicPr>
+                      <a:picLocks noChangeAspect="1" noChangeArrowheads="1"/>
+                    </pic:cNvPicPr>
+                  </pic:nvPicPr>
+                  <pic:blipFill>
+                    <a:blip r:embed="rId15" cstate="print">
+                      <a:extLst>
+                        <a:ext uri="{28A0092B-C50C-407E-A947-70E740481C1C}">
+                          <a14:useLocalDpi xmlns:a14="http://schemas.microsoft.com/office/drawing/2010/main" val="0"/>
+                        </a:ext>
+                      </a:extLst>
+                    </a:blip>
+                    <a:srcRect/>
+                    <a:stretch>
+                      <a:fillRect/>
+                    </a:stretch>
+                  </pic:blipFill>
+                  <pic:spPr bwMode="auto">
+                    <a:xfrm>
+                      <a:off x="0" y="0"/>
+                      <a:ext cx="5943600" cy="1769745"/>
+                    </a:xfrm>
+                    <a:prstGeom prst="rect">
+                      <a:avLst/>
+                    </a:prstGeom>
+                    <a:noFill/>
+                    <a:ln>
+                      <a:noFill/>
+                    </a:ln>
+                  </pic:spPr>
+                </pic:pic>
+              </a:graphicData>
+            </a:graphic>
+          </wp:inline>
+        </w:drawing>
+      </w:r>
+      <w:r>
+        <w:fldChar w:fldCharType="end"/>
+      </w:r>
+    </w:p>
+    <w:p>
+      <w:pPr>
+        <w:rPr>
+          <w:sz w:val="28"/>
+          <w:szCs w:val="28"/>
+        </w:rPr>
+      </w:pPr>
+    </w:p>
+    <w:p>
+      <w:pPr>
+        <w:rPr>
+          <w:sz w:val="28"/>
+          <w:szCs w:val="28"/>
+        </w:rPr>
+      </w:pPr>
+      <w:r>
+        <w:rPr>
+          <w:sz w:val="28"/>
+          <w:szCs w:val="28"/>
+        </w:rPr>
+        <w:t xml:space="preserve">Example -2 </w:t>
+      </w:r>
+    </w:p>
+    <w:p>
+      <w:pPr>
+        <w:rPr>
+          <w:sz w:val="28"/>
+          <w:szCs w:val="28"/>
+        </w:rPr>
+      </w:pPr>
+    </w:p>
+    <w:p>
+      <w:pPr>
+        <w:rPr>
+          <w:sz w:val="28"/>
+          <w:szCs w:val="28"/>
+        </w:rPr>
+      </w:pPr>
+    </w:p>
+    <w:p>
+      <w:r>
+        <w:fldChar w:fldCharType="begin"/>
+      </w:r>
+      <w:r>
+        <w:instrText xml:space="preserve"> INCLUDEPICTURE "https://lh4.googleusercontent.com/yEycXavWDQQnHV_XDTN9dJitX7zHw9uELOAd2LLahduoWzw_zijfOP-Tsj-U7LlxNq6bE27lMCA4Rq-yfSqeEryAbzV083TKy5InvU5QF7j10Fj41GWcswdQt84pmtwX53BSv4ow0H-n" \* MERGEFORMATINET </w:instrText>
+      </w:r>
+      <w:r>
+        <w:fldChar w:fldCharType="separate"/>
+      </w:r>
+      <w:r>
+        <w:rPr>
+          <w:noProof/>
+        </w:rPr>
+        <w:drawing>
+          <wp:inline distT="0" distB="0" distL="0" distR="0" wp14:anchorId="39507490" wp14:editId="5DB36C09">
+            <wp:extent cx="5943600" cy="2667000"/>
+            <wp:effectExtent l="0" t="0" r="0" b="0"/>
+            <wp:docPr id="13" name="Picture 13" descr="Graphical user interface&#10;&#10;Description automatically generated with medium confidence"/>
+            <wp:cNvGraphicFramePr>
+              <a:graphicFrameLocks xmlns:a="http://schemas.openxmlformats.org/drawingml/2006/main" noChangeAspect="1"/>
+            </wp:cNvGraphicFramePr>
+            <a:graphic xmlns:a="http://schemas.openxmlformats.org/drawingml/2006/main">
+              <a:graphicData uri="http://schemas.openxmlformats.org/drawingml/2006/picture">
+                <pic:pic xmlns:pic="http://schemas.openxmlformats.org/drawingml/2006/picture">
+                  <pic:nvPicPr>
+                    <pic:cNvPr id="13" name="Picture 13" descr="Graphical user interface&#10;&#10;Description automatically generated with medium confidence"/>
+                    <pic:cNvPicPr>
+                      <a:picLocks noChangeAspect="1" noChangeArrowheads="1"/>
+                    </pic:cNvPicPr>
+                  </pic:nvPicPr>
+                  <pic:blipFill>
+                    <a:blip r:embed="rId16">
+                      <a:extLst>
+                        <a:ext uri="{28A0092B-C50C-407E-A947-70E740481C1C}">
+                          <a14:useLocalDpi xmlns:a14="http://schemas.microsoft.com/office/drawing/2010/main" val="0"/>
+                        </a:ext>
+                      </a:extLst>
+                    </a:blip>
+                    <a:srcRect/>
+                    <a:stretch>
+                      <a:fillRect/>
+                    </a:stretch>
+                  </pic:blipFill>
+                  <pic:spPr bwMode="auto">
+                    <a:xfrm>
+                      <a:off x="0" y="0"/>
+                      <a:ext cx="5943600" cy="2667000"/>
+                    </a:xfrm>
+                    <a:prstGeom prst="rect">
+                      <a:avLst/>
+                    </a:prstGeom>
+                    <a:noFill/>
+                    <a:ln>
+                      <a:noFill/>
+                    </a:ln>
+                  </pic:spPr>
+                </pic:pic>
+              </a:graphicData>
+            </a:graphic>
+          </wp:inline>
+        </w:drawing>
+      </w:r>
+      <w:r>
+        <w:fldChar w:fldCharType="end"/>
+      </w:r>
+    </w:p>
+    <w:p>
+      <w:pPr>
+        <w:rPr>
+          <w:sz w:val="28"/>
+          <w:szCs w:val="28"/>
+        </w:rPr>
+      </w:pPr>
+    </w:p>
+    <w:p>
+      <w:pPr>
+        <w:rPr>
+          <w:sz w:val="28"/>
+          <w:szCs w:val="28"/>
+        </w:rPr>
+      </w:pPr>
+    </w:p>
+    <w:p>
+      <w:pPr>
+        <w:rPr>
+          <w:sz w:val="28"/>
+          <w:szCs w:val="28"/>
+        </w:rPr>
+      </w:pPr>
+    </w:p>
+    <w:p>
+      <w:pPr>
+        <w:rPr>
+          <w:sz w:val="28"/>
+          <w:szCs w:val="28"/>
+        </w:rPr>
+      </w:pPr>
+    </w:p>
+    <w:p>
+      <w:pPr>
+        <w:rPr>
+          <w:sz w:val="28"/>
+          <w:szCs w:val="28"/>
+        </w:rPr>
+      </w:pPr>
+    </w:p>
+    <w:p>
+      <w:pPr>
+        <w:rPr>
+          <w:sz w:val="28"/>
+          <w:szCs w:val="28"/>
+        </w:rPr>
+      </w:pPr>
+    </w:p>
+    <w:p>
+      <w:pPr>
+        <w:rPr>
+          <w:sz w:val="28"/>
+          <w:szCs w:val="28"/>
+        </w:rPr>
+      </w:pPr>
+    </w:p>
+    <w:p>
+      <w:pPr>
+        <w:rPr>
+          <w:sz w:val="28"/>
+          <w:szCs w:val="28"/>
+        </w:rPr>
+      </w:pPr>
+    </w:p>
+    <w:p>
+      <w:pPr>
+        <w:rPr>
+          <w:b/>
+          <w:bCs/>
+          <w:sz w:val="28"/>
+          <w:szCs w:val="28"/>
+        </w:rPr>
+      </w:pPr>
+      <w:r>
+        <w:rPr>
+          <w:b/>
+          <w:bCs/>
+          <w:sz w:val="28"/>
+          <w:szCs w:val="28"/>
+        </w:rPr>
+        <w:lastRenderedPageBreak/>
+        <w:t xml:space="preserve">Objective – </w:t>
+      </w:r>
+      <w:r>
+        <w:rPr>
+          <w:b/>
+          <w:bCs/>
+          <w:sz w:val="28"/>
+          <w:szCs w:val="28"/>
+        </w:rPr>
+        <w:t>3</w:t>
+      </w:r>
+      <w:r>
+        <w:rPr>
+          <w:b/>
+          <w:bCs/>
+          <w:sz w:val="28"/>
+          <w:szCs w:val="28"/>
+        </w:rPr>
+        <w:t xml:space="preserve"> </w:t>
+      </w:r>
+    </w:p>
+    <w:p>
+      <w:pPr>
+        <w:rPr>
+          <w:b/>
+          <w:bCs/>
+          <w:sz w:val="28"/>
+          <w:szCs w:val="28"/>
+        </w:rPr>
+      </w:pPr>
+    </w:p>
+    <w:p>
+      <w:pPr>
+        <w:rPr>
+          <w:b/>
+          <w:bCs/>
+          <w:sz w:val="28"/>
+          <w:szCs w:val="28"/>
+        </w:rPr>
+      </w:pPr>
+    </w:p>
+    <w:p>
+      <w:pPr>
+        <w:rPr>
+          <w:b/>
+          <w:bCs/>
+          <w:sz w:val="28"/>
+          <w:szCs w:val="28"/>
+        </w:rPr>
+      </w:pPr>
+    </w:p>
+    <w:p>
+      <w:pPr>
+        <w:rPr>
+          <w:b/>
+          <w:bCs/>
+          <w:sz w:val="28"/>
+          <w:szCs w:val="28"/>
+        </w:rPr>
+      </w:pPr>
+    </w:p>
+    <w:p>
+      <w:pPr>
+        <w:rPr>
+          <w:b/>
+          <w:bCs/>
+          <w:sz w:val="28"/>
+          <w:szCs w:val="28"/>
+        </w:rPr>
+      </w:pPr>
+    </w:p>
+    <w:p>
+      <w:pPr>
+        <w:rPr>
+          <w:b/>
+          <w:bCs/>
+          <w:sz w:val="28"/>
+          <w:szCs w:val="28"/>
+        </w:rPr>
+      </w:pPr>
+    </w:p>
+    <w:p>
+      <w:pPr>
+        <w:rPr>
+          <w:b/>
+          <w:bCs/>
+          <w:sz w:val="28"/>
+          <w:szCs w:val="28"/>
+        </w:rPr>
+      </w:pPr>
+    </w:p>
+    <w:p>
+      <w:pPr>
+        <w:rPr>
+          <w:b/>
+          <w:bCs/>
+          <w:sz w:val="28"/>
+          <w:szCs w:val="28"/>
+        </w:rPr>
+      </w:pPr>
+    </w:p>
+    <w:p>
+      <w:pPr>
+        <w:rPr>
+          <w:b/>
+          <w:bCs/>
+          <w:sz w:val="28"/>
+          <w:szCs w:val="28"/>
+        </w:rPr>
+      </w:pPr>
+    </w:p>
+    <w:p>
+      <w:pPr>
+        <w:rPr>
+          <w:b/>
+          <w:bCs/>
+          <w:sz w:val="28"/>
+          <w:szCs w:val="28"/>
+        </w:rPr>
+      </w:pPr>
+    </w:p>
+    <w:p>
+      <w:pPr>
+        <w:rPr>
+          <w:b/>
+          <w:bCs/>
+          <w:sz w:val="28"/>
+          <w:szCs w:val="28"/>
+        </w:rPr>
+      </w:pPr>
+    </w:p>
+    <w:p>
+      <w:pPr>
+        <w:rPr>
+          <w:b/>
+          <w:bCs/>
+          <w:sz w:val="28"/>
+          <w:szCs w:val="28"/>
+        </w:rPr>
+      </w:pPr>
+    </w:p>
+    <w:p>
+      <w:pPr>
+        <w:rPr>
+          <w:b/>
+          <w:bCs/>
+          <w:sz w:val="28"/>
+          <w:szCs w:val="28"/>
+        </w:rPr>
+      </w:pPr>
+    </w:p>
+    <w:p>
+      <w:pPr>
+        <w:rPr>
+          <w:b/>
+          <w:bCs/>
+          <w:sz w:val="28"/>
+          <w:szCs w:val="28"/>
+        </w:rPr>
+      </w:pPr>
+    </w:p>
+    <w:p>
+      <w:pPr>
+        <w:rPr>
+          <w:b/>
+          <w:bCs/>
+          <w:sz w:val="28"/>
+          <w:szCs w:val="28"/>
+        </w:rPr>
+      </w:pPr>
+    </w:p>
+    <w:p>
+      <w:pPr>
+        <w:rPr>
+          <w:b/>
+          <w:bCs/>
+          <w:sz w:val="28"/>
+          <w:szCs w:val="28"/>
+        </w:rPr>
+      </w:pPr>
+    </w:p>
+    <w:p>
+      <w:pPr>
+        <w:rPr>
+          <w:b/>
+          <w:bCs/>
+          <w:sz w:val="28"/>
+          <w:szCs w:val="28"/>
+        </w:rPr>
+      </w:pPr>
+    </w:p>
+    <w:p>
+      <w:pPr>
+        <w:rPr>
+          <w:b/>
+          <w:bCs/>
+          <w:sz w:val="28"/>
+          <w:szCs w:val="28"/>
+        </w:rPr>
+      </w:pPr>
+    </w:p>
+    <w:p>
+      <w:pPr>
+        <w:rPr>
+          <w:b/>
+          <w:bCs/>
+          <w:sz w:val="28"/>
+          <w:szCs w:val="28"/>
+        </w:rPr>
+      </w:pPr>
+    </w:p>
+    <w:p>
+      <w:pPr>
+        <w:rPr>
+          <w:b/>
+          <w:bCs/>
+          <w:sz w:val="28"/>
+          <w:szCs w:val="28"/>
+        </w:rPr>
+      </w:pPr>
+    </w:p>
+    <w:p>
+      <w:pPr>
+        <w:rPr>
+          <w:b/>
+          <w:bCs/>
+          <w:sz w:val="28"/>
+          <w:szCs w:val="28"/>
+        </w:rPr>
+      </w:pPr>
+    </w:p>
+    <w:p>
+      <w:pPr>
+        <w:rPr>
+          <w:b/>
+          <w:bCs/>
+          <w:sz w:val="28"/>
+          <w:szCs w:val="28"/>
+        </w:rPr>
+      </w:pPr>
+    </w:p>
+    <w:p>
+      <w:pPr>
+        <w:rPr>
+          <w:b/>
+          <w:bCs/>
+          <w:sz w:val="28"/>
+          <w:szCs w:val="28"/>
+        </w:rPr>
+      </w:pPr>
+    </w:p>
+    <w:p>
+      <w:pPr>
+        <w:rPr>
+          <w:b/>
+          <w:bCs/>
+          <w:sz w:val="28"/>
+          <w:szCs w:val="28"/>
+        </w:rPr>
+      </w:pPr>
+    </w:p>
+    <w:p>
+      <w:pPr>
+        <w:rPr>
+          <w:b/>
+          <w:bCs/>
+          <w:sz w:val="28"/>
+          <w:szCs w:val="28"/>
+        </w:rPr>
+      </w:pPr>
+    </w:p>
+    <w:p>
+      <w:pPr>
+        <w:rPr>
+          <w:b/>
+          <w:bCs/>
+          <w:sz w:val="28"/>
+          <w:szCs w:val="28"/>
+        </w:rPr>
+      </w:pPr>
+    </w:p>
+    <w:p>
+      <w:pPr>
+        <w:rPr>
+          <w:b/>
+          <w:bCs/>
+          <w:sz w:val="28"/>
+          <w:szCs w:val="28"/>
+        </w:rPr>
+      </w:pPr>
+    </w:p>
+    <w:p>
+      <w:pPr>
+        <w:rPr>
+          <w:b/>
+          <w:bCs/>
+          <w:sz w:val="28"/>
+          <w:szCs w:val="28"/>
+        </w:rPr>
+      </w:pPr>
+    </w:p>
+    <w:p>
+      <w:pPr>
+        <w:rPr>
+          <w:b/>
+          <w:bCs/>
+          <w:sz w:val="28"/>
+          <w:szCs w:val="28"/>
+        </w:rPr>
+      </w:pPr>
+    </w:p>
+    <w:p>
+      <w:pPr>
+        <w:rPr>
+          <w:b/>
+          <w:bCs/>
+          <w:sz w:val="28"/>
+          <w:szCs w:val="28"/>
+        </w:rPr>
+      </w:pPr>
+    </w:p>
+    <w:p>
+      <w:pPr>
+        <w:rPr>
+          <w:b/>
+          <w:bCs/>
+          <w:sz w:val="28"/>
+          <w:szCs w:val="28"/>
+        </w:rPr>
+      </w:pPr>
+    </w:p>
+    <w:p>
+      <w:pPr>
+        <w:rPr>
+          <w:b/>
+          <w:bCs/>
+          <w:sz w:val="28"/>
+          <w:szCs w:val="28"/>
+        </w:rPr>
+      </w:pPr>
+    </w:p>
+    <w:p>
+      <w:pPr>
+        <w:rPr>
+          <w:b/>
+          <w:bCs/>
+          <w:sz w:val="28"/>
+          <w:szCs w:val="28"/>
+        </w:rPr>
+      </w:pPr>
+    </w:p>
+    <w:p>
+      <w:pPr>
+        <w:rPr>
+          <w:b/>
+          <w:bCs/>
+          <w:sz w:val="28"/>
+          <w:szCs w:val="28"/>
+        </w:rPr>
+      </w:pPr>
+    </w:p>
+    <w:p>
+      <w:pPr>
+        <w:rPr>
+          <w:b/>
+          <w:bCs/>
+          <w:sz w:val="28"/>
+          <w:szCs w:val="28"/>
+        </w:rPr>
+      </w:pPr>
+    </w:p>
+    <w:p>
+      <w:pPr>
+        <w:rPr>
+          <w:b/>
+          <w:bCs/>
+          <w:sz w:val="28"/>
+          <w:szCs w:val="28"/>
+        </w:rPr>
+      </w:pPr>
+    </w:p>
+    <w:p>
+      <w:pPr>
+        <w:rPr>
+          <w:b/>
+          <w:bCs/>
+          <w:sz w:val="28"/>
+          <w:szCs w:val="28"/>
+        </w:rPr>
+      </w:pPr>
+    </w:p>
+    <w:p>
+      <w:pPr>
+        <w:rPr>
+          <w:b/>
+          <w:bCs/>
+          <w:sz w:val="28"/>
+          <w:szCs w:val="28"/>
+        </w:rPr>
+      </w:pPr>
+    </w:p>
+    <w:p>
+      <w:pPr>
+        <w:rPr>
+          <w:b/>
+          <w:bCs/>
+          <w:sz w:val="28"/>
+          <w:szCs w:val="28"/>
+        </w:rPr>
+      </w:pPr>
+    </w:p>
+    <w:p>
+      <w:pPr>
+        <w:jc w:val="center"/>
+        <w:rPr>
+          <w:b/>
+          <w:bCs/>
+          <w:sz w:val="32"/>
+          <w:szCs w:val="32"/>
+        </w:rPr>
+      </w:pPr>
+      <w:r>
+        <w:rPr>
+          <w:b/>
+          <w:bCs/>
+          <w:sz w:val="32"/>
+          <w:szCs w:val="32"/>
+        </w:rPr>
+        <w:lastRenderedPageBreak/>
+        <w:t>Discussion</w:t>
+      </w:r>
+    </w:p>
+    <w:p>
+      <w:pPr>
+        <w:rPr>
+          <w:b/>
+          <w:bCs/>
+          <w:sz w:val="32"/>
+          <w:szCs w:val="32"/>
+        </w:rPr>
+      </w:pPr>
+    </w:p>
+    <w:p>
+      <w:pPr>
+        <w:rPr>
+          <w:b/>
+          <w:bCs/>
+          <w:sz w:val="32"/>
+          <w:szCs w:val="32"/>
+        </w:rPr>
+      </w:pPr>
+    </w:p>
+    <w:p>
+      <w:pPr>
+        <w:rPr>
+          <w:b/>
+          <w:bCs/>
+          <w:sz w:val="32"/>
+          <w:szCs w:val="32"/>
+        </w:rPr>
+      </w:pPr>
+    </w:p>
+    <w:p>
+      <w:pPr>
+        <w:rPr>
+          <w:b/>
+          <w:bCs/>
+          <w:sz w:val="32"/>
+          <w:szCs w:val="32"/>
+        </w:rPr>
+      </w:pPr>
+    </w:p>
+    <w:p>
+      <w:pPr>
+        <w:rPr>
+          <w:b/>
+          <w:bCs/>
+          <w:sz w:val="32"/>
+          <w:szCs w:val="32"/>
+        </w:rPr>
+      </w:pPr>
+    </w:p>
+    <w:p>
+      <w:pPr>
+        <w:rPr>
+          <w:b/>
+          <w:bCs/>
+          <w:sz w:val="32"/>
+          <w:szCs w:val="32"/>
+        </w:rPr>
+      </w:pPr>
+    </w:p>
+    <w:p>
+      <w:pPr>
+        <w:rPr>
+          <w:b/>
+          <w:bCs/>
+          <w:sz w:val="32"/>
+          <w:szCs w:val="32"/>
+        </w:rPr>
+      </w:pPr>
+    </w:p>
+    <w:p>
+      <w:pPr>
+        <w:rPr>
+          <w:b/>
+          <w:bCs/>
+          <w:sz w:val="32"/>
+          <w:szCs w:val="32"/>
+        </w:rPr>
+      </w:pPr>
+    </w:p>
+    <w:p>
+      <w:pPr>
+        <w:rPr>
+          <w:b/>
+          <w:bCs/>
+          <w:sz w:val="32"/>
+          <w:szCs w:val="32"/>
+        </w:rPr>
+      </w:pPr>
+    </w:p>
+    <w:p>
+      <w:pPr>
+        <w:rPr>
+          <w:b/>
+          <w:bCs/>
+          <w:sz w:val="32"/>
+          <w:szCs w:val="32"/>
+        </w:rPr>
+      </w:pPr>
+    </w:p>
+    <w:p>
+      <w:pPr>
+        <w:rPr>
+          <w:b/>
+          <w:bCs/>
+          <w:sz w:val="32"/>
+          <w:szCs w:val="32"/>
+        </w:rPr>
+      </w:pPr>
+    </w:p>
+    <w:p>
+      <w:pPr>
+        <w:rPr>
+          <w:b/>
+          <w:bCs/>
+          <w:sz w:val="32"/>
+          <w:szCs w:val="32"/>
+        </w:rPr>
+      </w:pPr>
+    </w:p>
+    <w:p>
+      <w:pPr>
+        <w:rPr>
+          <w:b/>
+          <w:bCs/>
+          <w:sz w:val="32"/>
+          <w:szCs w:val="32"/>
+        </w:rPr>
+      </w:pPr>
+    </w:p>
+    <w:p>
+      <w:pPr>
+        <w:rPr>
+          <w:b/>
+          <w:bCs/>
+          <w:sz w:val="32"/>
+          <w:szCs w:val="32"/>
+        </w:rPr>
+      </w:pPr>
+    </w:p>
+    <w:p>
+      <w:pPr>
+        <w:rPr>
+          <w:b/>
+          <w:bCs/>
+          <w:sz w:val="32"/>
+          <w:szCs w:val="32"/>
+        </w:rPr>
+      </w:pPr>
+    </w:p>
+    <w:p>
+      <w:pPr>
+        <w:rPr>
+          <w:b/>
+          <w:bCs/>
+          <w:sz w:val="32"/>
+          <w:szCs w:val="32"/>
+        </w:rPr>
+      </w:pPr>
+    </w:p>
+    <w:p>
+      <w:pPr>
+        <w:rPr>
+          <w:b/>
+          <w:bCs/>
+          <w:sz w:val="32"/>
+          <w:szCs w:val="32"/>
+        </w:rPr>
+      </w:pPr>
+    </w:p>
+    <w:p>
+      <w:pPr>
+        <w:rPr>
+          <w:b/>
+          <w:bCs/>
+          <w:sz w:val="32"/>
+          <w:szCs w:val="32"/>
+        </w:rPr>
+      </w:pPr>
+    </w:p>
+    <w:p>
+      <w:pPr>
+        <w:rPr>
+          <w:b/>
+          <w:bCs/>
+          <w:sz w:val="32"/>
+          <w:szCs w:val="32"/>
+        </w:rPr>
+      </w:pPr>
+    </w:p>
+    <w:p>
+      <w:pPr>
+        <w:rPr>
+          <w:b/>
+          <w:bCs/>
+          <w:sz w:val="32"/>
+          <w:szCs w:val="32"/>
+        </w:rPr>
+      </w:pPr>
+    </w:p>
+    <w:p>
+      <w:pPr>
+        <w:rPr>
+          <w:b/>
+          <w:bCs/>
+          <w:sz w:val="32"/>
+          <w:szCs w:val="32"/>
+        </w:rPr>
+      </w:pPr>
+    </w:p>
+    <w:p>
+      <w:pPr>
+        <w:rPr>
+          <w:b/>
+          <w:bCs/>
+          <w:sz w:val="32"/>
+          <w:szCs w:val="32"/>
+        </w:rPr>
+      </w:pPr>
+    </w:p>
+    <w:p>
+      <w:pPr>
+        <w:rPr>
+          <w:b/>
+          <w:bCs/>
+          <w:sz w:val="32"/>
+          <w:szCs w:val="32"/>
+        </w:rPr>
+      </w:pPr>
+    </w:p>
+    <w:p>
+      <w:pPr>
+        <w:rPr>
+          <w:b/>
+          <w:bCs/>
+          <w:sz w:val="32"/>
+          <w:szCs w:val="32"/>
+        </w:rPr>
+      </w:pPr>
+    </w:p>
+    <w:p>
+      <w:pPr>
+        <w:rPr>
+          <w:b/>
+          <w:bCs/>
+          <w:sz w:val="32"/>
+          <w:szCs w:val="32"/>
+        </w:rPr>
+      </w:pPr>
+    </w:p>
+    <w:p>
+      <w:pPr>
+        <w:rPr>
+          <w:b/>
+          <w:bCs/>
+          <w:sz w:val="32"/>
+          <w:szCs w:val="32"/>
+        </w:rPr>
+      </w:pPr>
+    </w:p>
+    <w:p>
+      <w:pPr>
+        <w:rPr>
+          <w:b/>
+          <w:bCs/>
+          <w:sz w:val="32"/>
+          <w:szCs w:val="32"/>
+        </w:rPr>
+      </w:pPr>
+    </w:p>
+    <w:p>
+      <w:pPr>
+        <w:rPr>
+          <w:b/>
+          <w:bCs/>
+          <w:sz w:val="32"/>
+          <w:szCs w:val="32"/>
+        </w:rPr>
+      </w:pPr>
+    </w:p>
+    <w:p>
+      <w:pPr>
+        <w:rPr>
+          <w:b/>
+          <w:bCs/>
+          <w:sz w:val="32"/>
+          <w:szCs w:val="32"/>
+        </w:rPr>
+      </w:pPr>
+    </w:p>
+    <w:p>
+      <w:pPr>
+        <w:rPr>
+          <w:b/>
+          <w:bCs/>
+          <w:sz w:val="32"/>
+          <w:szCs w:val="32"/>
+        </w:rPr>
+      </w:pPr>
+    </w:p>
+    <w:p>
+      <w:pPr>
+        <w:rPr>
+          <w:b/>
+          <w:bCs/>
+          <w:sz w:val="32"/>
+          <w:szCs w:val="32"/>
+        </w:rPr>
+      </w:pPr>
+    </w:p>
+    <w:p>
+      <w:pPr>
+        <w:rPr>
+          <w:b/>
+          <w:bCs/>
+          <w:sz w:val="32"/>
+          <w:szCs w:val="32"/>
+        </w:rPr>
+      </w:pPr>
+    </w:p>
+    <w:p>
+      <w:pPr>
+        <w:rPr>
+          <w:b/>
+          <w:bCs/>
+          <w:sz w:val="32"/>
+          <w:szCs w:val="32"/>
+        </w:rPr>
+      </w:pPr>
+    </w:p>
+    <w:p>
+      <w:pPr>
+        <w:rPr>
+          <w:b/>
+          <w:bCs/>
+          <w:sz w:val="32"/>
+          <w:szCs w:val="32"/>
+        </w:rPr>
+      </w:pPr>
+    </w:p>
+    <w:p>
+      <w:pPr>
+        <w:jc w:val="center"/>
+        <w:rPr>
+          <w:b/>
+          <w:bCs/>
+          <w:sz w:val="32"/>
+          <w:szCs w:val="32"/>
+        </w:rPr>
+      </w:pPr>
+      <w:r>
+        <w:rPr>
+          <w:b/>
+          <w:bCs/>
+          <w:sz w:val="32"/>
+          <w:szCs w:val="32"/>
+        </w:rPr>
+        <w:lastRenderedPageBreak/>
+        <w:t>References</w:t>
+      </w:r>
+    </w:p>
+    <w:p>
+      <w:pPr>
+        <w:rPr>
+          <w:b/>
+          <w:bCs/>
+          <w:sz w:val="32"/>
+          <w:szCs w:val="32"/>
+        </w:rPr>
+      </w:pPr>
+    </w:p>
+    <w:p>
+      <w:pPr>
+        <w:rPr>
+          <w:b/>
+          <w:bCs/>
+          <w:sz w:val="32"/>
+          <w:szCs w:val="32"/>
+        </w:rPr>
+      </w:pPr>
+    </w:p>
+    <w:p>
+      <w:pPr>
+        <w:pStyle w:val="NormalWeb"/>
+        <w:numPr>
+          <w:ilvl w:val="0"/>
+          <w:numId w:val="7"/>
+        </w:numPr>
+        <w:spacing w:before="0" w:beforeAutospacing="0" w:after="0" w:afterAutospacing="0"/>
+        <w:textAlignment w:val="baseline"/>
+        <w:rPr>
+          <w:color w:val="7F7F7F"/>
+          <w:sz w:val="28"/>
+          <w:szCs w:val="28"/>
+        </w:rPr>
+      </w:pPr>
+      <w:hyperlink r:id="rId17" w:history="1">
+        <w:r>
+          <w:rPr>
+            <w:rStyle w:val="Hyperlink"/>
+            <w:color w:val="0097A7"/>
+            <w:sz w:val="28"/>
+            <w:szCs w:val="28"/>
+          </w:rPr>
+          <w:t>http://rasbt.github.io/m</w:t>
+        </w:r>
+        <w:r>
+          <w:rPr>
+            <w:rStyle w:val="Hyperlink"/>
+            <w:color w:val="0097A7"/>
+            <w:sz w:val="28"/>
+            <w:szCs w:val="28"/>
+          </w:rPr>
+          <w:t>l</w:t>
+        </w:r>
+        <w:r>
+          <w:rPr>
+            <w:rStyle w:val="Hyperlink"/>
+            <w:color w:val="0097A7"/>
+            <w:sz w:val="28"/>
+            <w:szCs w:val="28"/>
+          </w:rPr>
+          <w:t>xtend/user_guide/frequent_patterns/fpgrowth/</w:t>
+        </w:r>
+      </w:hyperlink>
+    </w:p>
+    <w:p>
+      <w:pPr>
+        <w:pStyle w:val="NormalWeb"/>
+        <w:spacing w:before="0" w:beforeAutospacing="0" w:after="0" w:afterAutospacing="0"/>
+        <w:ind w:left="720"/>
+        <w:textAlignment w:val="baseline"/>
+        <w:rPr>
+          <w:color w:val="7F7F7F"/>
+          <w:sz w:val="28"/>
+          <w:szCs w:val="28"/>
+        </w:rPr>
+      </w:pPr>
+    </w:p>
+    <w:p>
+      <w:pPr>
+        <w:pStyle w:val="NormalWeb"/>
+        <w:numPr>
+          <w:ilvl w:val="0"/>
+          <w:numId w:val="7"/>
+        </w:numPr>
+        <w:spacing w:before="0" w:beforeAutospacing="0" w:after="0" w:afterAutospacing="0"/>
+        <w:textAlignment w:val="baseline"/>
+        <w:rPr>
+          <w:color w:val="7F7F7F"/>
+          <w:sz w:val="28"/>
+          <w:szCs w:val="28"/>
+        </w:rPr>
+      </w:pPr>
+      <w:hyperlink r:id="rId18" w:history="1">
+        <w:r>
+          <w:rPr>
+            <w:rStyle w:val="Hyperlink"/>
+            <w:color w:val="0097A7"/>
+            <w:sz w:val="28"/>
+            <w:szCs w:val="28"/>
+          </w:rPr>
+          <w:t>https://www.qualtrics.com/exp</w:t>
+        </w:r>
+        <w:r>
+          <w:rPr>
+            <w:rStyle w:val="Hyperlink"/>
+            <w:color w:val="0097A7"/>
+            <w:sz w:val="28"/>
+            <w:szCs w:val="28"/>
+          </w:rPr>
+          <w:t>e</w:t>
+        </w:r>
+        <w:r>
+          <w:rPr>
+            <w:rStyle w:val="Hyperlink"/>
+            <w:color w:val="0097A7"/>
+            <w:sz w:val="28"/>
+            <w:szCs w:val="28"/>
+          </w:rPr>
+          <w:t>rience-management/customer/customer-lifetime-value/</w:t>
+        </w:r>
+      </w:hyperlink>
+    </w:p>
+    <w:p>
+      <w:pPr>
+        <w:pStyle w:val="NormalWeb"/>
+        <w:spacing w:before="0" w:beforeAutospacing="0" w:after="0" w:afterAutospacing="0"/>
+        <w:textAlignment w:val="baseline"/>
+        <w:rPr>
+          <w:color w:val="7F7F7F"/>
+          <w:sz w:val="28"/>
+          <w:szCs w:val="28"/>
+        </w:rPr>
+      </w:pPr>
+    </w:p>
+    <w:p>
+      <w:pPr>
+        <w:pStyle w:val="NormalWeb"/>
+        <w:numPr>
+          <w:ilvl w:val="0"/>
+          <w:numId w:val="7"/>
+        </w:numPr>
+        <w:spacing w:before="0" w:beforeAutospacing="0" w:after="0" w:afterAutospacing="0"/>
+        <w:textAlignment w:val="baseline"/>
+        <w:rPr>
+          <w:color w:val="7F7F7F"/>
+          <w:sz w:val="28"/>
+          <w:szCs w:val="28"/>
+        </w:rPr>
+      </w:pPr>
+      <w:hyperlink r:id="rId19" w:history="1">
+        <w:r>
+          <w:rPr>
+            <w:rStyle w:val="Hyperlink"/>
+            <w:color w:val="0097A7"/>
+            <w:sz w:val="28"/>
+            <w:szCs w:val="28"/>
+          </w:rPr>
+          <w:t>https://knowledge.dataiku.com/latest/kb/industry-solutions/rfm-customer-lifetime-value/rfm-customer-lifetime-v</w:t>
+        </w:r>
+        <w:r>
+          <w:rPr>
+            <w:rStyle w:val="Hyperlink"/>
+            <w:color w:val="0097A7"/>
+            <w:sz w:val="28"/>
+            <w:szCs w:val="28"/>
+          </w:rPr>
+          <w:t>a</w:t>
+        </w:r>
+        <w:r>
+          <w:rPr>
+            <w:rStyle w:val="Hyperlink"/>
+            <w:color w:val="0097A7"/>
+            <w:sz w:val="28"/>
+            <w:szCs w:val="28"/>
+          </w:rPr>
+          <w:t>lue.html</w:t>
+        </w:r>
+      </w:hyperlink>
+    </w:p>
+    <w:p>
+      <w:pPr>
+        <w:pStyle w:val="NormalWeb"/>
+        <w:spacing w:before="0" w:beforeAutospacing="0" w:after="0" w:afterAutospacing="0"/>
+        <w:textAlignment w:val="baseline"/>
+        <w:rPr>
+          <w:color w:val="7F7F7F"/>
+          <w:sz w:val="28"/>
+          <w:szCs w:val="28"/>
+        </w:rPr>
+      </w:pPr>
+    </w:p>
+    <w:p>
+      <w:pPr>
+        <w:pStyle w:val="NormalWeb"/>
+        <w:numPr>
+          <w:ilvl w:val="0"/>
+          <w:numId w:val="7"/>
+        </w:numPr>
+        <w:spacing w:before="0" w:beforeAutospacing="0" w:after="0" w:afterAutospacing="0"/>
+        <w:textAlignment w:val="baseline"/>
+        <w:rPr>
+          <w:color w:val="7F7F7F"/>
+          <w:sz w:val="28"/>
+          <w:szCs w:val="28"/>
+        </w:rPr>
+      </w:pPr>
+      <w:r>
+        <w:rPr>
+          <w:color w:val="7F7F7F"/>
+          <w:sz w:val="28"/>
+          <w:szCs w:val="28"/>
+        </w:rPr>
+        <w:fldChar w:fldCharType="begin"/>
+      </w:r>
+      <w:r>
+        <w:rPr>
+          <w:color w:val="7F7F7F"/>
+          <w:sz w:val="28"/>
+          <w:szCs w:val="28"/>
+        </w:rPr>
+        <w:instrText xml:space="preserve"> HYPERLINK "https://clevertap.com/blog/rfm-analysis/" </w:instrText>
+      </w:r>
+      <w:r>
+        <w:rPr>
+          <w:color w:val="7F7F7F"/>
+          <w:sz w:val="28"/>
+          <w:szCs w:val="28"/>
+        </w:rPr>
+        <w:fldChar w:fldCharType="separate"/>
+      </w:r>
+      <w:r>
+        <w:rPr>
+          <w:rStyle w:val="Hyperlink"/>
+          <w:color w:val="0097A7"/>
+          <w:sz w:val="28"/>
+          <w:szCs w:val="28"/>
+        </w:rPr>
+        <w:t>https://clevertap.com/blog/rfm-analysis/</w:t>
+      </w:r>
+      <w:r>
+        <w:rPr>
+          <w:color w:val="7F7F7F"/>
+          <w:sz w:val="28"/>
+          <w:szCs w:val="28"/>
+        </w:rPr>
+        <w:fldChar w:fldCharType="end"/>
+      </w:r>
+    </w:p>
+    <w:p>
+      <w:pPr>
+        <w:pStyle w:val="NormalWeb"/>
+        <w:spacing w:before="0" w:beforeAutospacing="0" w:after="0" w:afterAutospacing="0"/>
+        <w:textAlignment w:val="baseline"/>
+        <w:rPr>
+          <w:color w:val="7F7F7F"/>
+          <w:sz w:val="28"/>
+          <w:szCs w:val="28"/>
+        </w:rPr>
+      </w:pPr>
+    </w:p>
+    <w:p>
+      <w:pPr>
+        <w:pStyle w:val="NormalWeb"/>
+        <w:numPr>
+          <w:ilvl w:val="0"/>
+          <w:numId w:val="7"/>
+        </w:numPr>
+        <w:spacing w:before="0" w:beforeAutospacing="0" w:after="0" w:afterAutospacing="0"/>
+        <w:textAlignment w:val="baseline"/>
+        <w:rPr>
+          <w:color w:val="7F7F7F"/>
+          <w:sz w:val="28"/>
+          <w:szCs w:val="28"/>
+        </w:rPr>
+      </w:pPr>
+      <w:r>
+        <w:rPr>
+          <w:color w:val="7F7F7F"/>
+          <w:sz w:val="28"/>
+          <w:szCs w:val="28"/>
+        </w:rPr>
+        <w:fldChar w:fldCharType="begin"/>
+      </w:r>
+      <w:r>
+        <w:rPr>
+          <w:color w:val="7F7F7F"/>
+          <w:sz w:val="28"/>
+          <w:szCs w:val="28"/>
+        </w:rPr>
+        <w:instrText xml:space="preserve"> HYPERLINK "http://www.brucehardie.com/papers/rfm_clv_2005-02-16.pdf" </w:instrText>
+      </w:r>
+      <w:r>
+        <w:rPr>
+          <w:color w:val="7F7F7F"/>
+          <w:sz w:val="28"/>
+          <w:szCs w:val="28"/>
+        </w:rPr>
+        <w:fldChar w:fldCharType="separate"/>
+      </w:r>
+      <w:r>
+        <w:rPr>
+          <w:rStyle w:val="Hyperlink"/>
+          <w:color w:val="0097A7"/>
+          <w:sz w:val="28"/>
+          <w:szCs w:val="28"/>
+        </w:rPr>
+        <w:t>http://www.brucehardie.com/papers/rfm_clv_2005-02-16.pdf</w:t>
+      </w:r>
+      <w:r>
+        <w:rPr>
+          <w:color w:val="7F7F7F"/>
+          <w:sz w:val="28"/>
+          <w:szCs w:val="28"/>
+        </w:rPr>
+        <w:fldChar w:fldCharType="end"/>
+      </w:r>
+    </w:p>
+    <w:p>
+      <w:pPr>
+        <w:pStyle w:val="NormalWeb"/>
+        <w:spacing w:before="0" w:beforeAutospacing="0" w:after="0" w:afterAutospacing="0"/>
+        <w:textAlignment w:val="baseline"/>
+        <w:rPr>
+          <w:color w:val="7F7F7F"/>
+          <w:sz w:val="28"/>
+          <w:szCs w:val="28"/>
+        </w:rPr>
+      </w:pPr>
+    </w:p>
+    <w:p>
+      <w:pPr>
+        <w:pStyle w:val="NormalWeb"/>
+        <w:numPr>
+          <w:ilvl w:val="0"/>
+          <w:numId w:val="7"/>
+        </w:numPr>
+        <w:spacing w:before="0" w:beforeAutospacing="0" w:after="0" w:afterAutospacing="0"/>
+        <w:textAlignment w:val="baseline"/>
+        <w:rPr>
+          <w:rStyle w:val="Hyperlink"/>
+          <w:color w:val="0097A7"/>
+        </w:rPr>
+      </w:pPr>
+      <w:hyperlink r:id="rId20" w:history="1">
+        <w:r>
+          <w:rPr>
+            <w:rStyle w:val="Hyperlink"/>
+            <w:color w:val="0097A7"/>
+            <w:sz w:val="28"/>
+            <w:szCs w:val="28"/>
+          </w:rPr>
+          <w:t>https://www.kaggle.com</w:t>
+        </w:r>
+        <w:r>
+          <w:rPr>
+            <w:rStyle w:val="Hyperlink"/>
+            <w:color w:val="0097A7"/>
+            <w:sz w:val="28"/>
+            <w:szCs w:val="28"/>
+          </w:rPr>
+          <w:t>/</w:t>
+        </w:r>
+        <w:r>
+          <w:rPr>
+            <w:rStyle w:val="Hyperlink"/>
+            <w:color w:val="0097A7"/>
+            <w:sz w:val="28"/>
+            <w:szCs w:val="28"/>
+          </w:rPr>
+          <w:t>jboros/market-basket-analysis-with-association-rules/notebook</w:t>
+        </w:r>
+      </w:hyperlink>
+    </w:p>
+    <w:p>
+      <w:pPr>
+        <w:pStyle w:val="NormalWeb"/>
+        <w:spacing w:before="0" w:beforeAutospacing="0" w:after="0" w:afterAutospacing="0"/>
+        <w:ind w:left="720"/>
+        <w:textAlignment w:val="baseline"/>
+        <w:rPr>
+          <w:color w:val="7F7F7F"/>
+          <w:sz w:val="28"/>
+          <w:szCs w:val="28"/>
+        </w:rPr>
+      </w:pPr>
+    </w:p>
+    <w:p>
+      <w:pPr>
+        <w:rPr>
+          <w:b/>
+          <w:bCs/>
+          <w:sz w:val="28"/>
+          <w:szCs w:val="28"/>
+        </w:rPr>
+      </w:pPr>
+    </w:p>
+    <w:p>
+      <w:pPr>
         <w:rPr>
           <w:sz w:val="28"/>
           <w:szCs w:val="28"/>
@@ -3903,9 +5613,9 @@
 <file path=word/numbering.xml><?xml version="1.0" encoding="utf-8"?>
 <w:numbering xmlns:wpc="http://schemas.microsoft.com/office/word/2010/wordprocessingCanvas" xmlns:cx="http://schemas.microsoft.com/office/drawing/2014/chartex" xmlns:cx1="http://schemas.microsoft.com/office/drawing/2015/9/8/chartex" xmlns:cx2="http://schemas.microsoft.com/office/drawing/2015/10/21/chartex" xmlns:cx3="http://schemas.microsoft.com/office/drawing/2016/5/9/chartex" xmlns:cx4="http://schemas.microsoft.com/office/drawing/2016/5/10/chartex" xmlns:cx5="http://schemas.microsoft.com/office/drawing/2016/5/11/chartex" xmlns:cx6="http://schemas.microsoft.com/office/drawing/2016/5/12/chartex" xmlns:cx7="http://schemas.microsoft.com/office/drawing/2016/5/13/chartex" xmlns:cx8="http://schemas.microsoft.com/office/drawing/2016/5/14/chartex" xmlns:mc="http://schemas.openxmlformats.org/markup-compatibility/2006" xmlns:aink="http://schemas.microsoft.com/office/drawing/2016/ink" xmlns:am3d="http://schemas.microsoft.com/office/drawing/2017/model3d" xmlns:o="urn:schemas-microsoft-com:office:office" xmlns:r="http://schemas.openxmlformats.org/officeDocument/2006/relationships" xmlns:m="http://schemas.openxmlformats.org/officeDocument/2006/math" xmlns:v="urn:schemas-microsoft-com:vml" xmlns:wp14="http://schemas.microsoft.com/office/word/2010/wordprocessingDrawing" xmlns:wp="http://schemas.openxmlformats.org/drawingml/2006/wordprocessingDrawing" xmlns:w10="urn:schemas-microsoft-com:office:word" xmlns:w="http://schemas.openxmlformats.org/wordprocessingml/2006/main" xmlns:w14="http://schemas.microsoft.com/office/word/2010/wordml" xmlns:w15="http://schemas.microsoft.com/office/word/2012/wordml" xmlns:w16cex="http://schemas.microsoft.com/office/word/2018/wordml/cex" xmlns:w16cid="http://schemas.microsoft.com/office/word/2016/wordml/cid" xmlns:w16="http://schemas.microsoft.com/office/word/2018/wordml" xmlns:w16sdtdh="http://schemas.microsoft.com/office/word/2020/wordml/sdtdatahash" xmlns:w16se="http://schemas.microsoft.com/office/word/2015/wordml/symex" xmlns:wpg="http://schemas.microsoft.com/office/word/2010/wordprocessingGroup" xmlns:wpi="http://schemas.microsoft.com/office/word/2010/wordprocessingInk" xmlns:wne="http://schemas.microsoft.com/office/word/2006/wordml" xmlns:wps="http://schemas.microsoft.com/office/word/2010/wordprocessingShape" mc:Ignorable="w14 w15 w16se w16cid w16 w16cex w16sdtdh wp14">
   <w:abstractNum w:abstractNumId="0" w15:restartNumberingAfterBreak="0">
-    <w:nsid w:val="219A4BB5"/>
+    <w:nsid w:val="17B9517C"/>
     <w:multiLevelType w:val="multilevel"/>
-    <w:tmpl w:val="4558D86E"/>
+    <w:tmpl w:val="7E223DC4"/>
     <w:lvl w:ilvl="0">
       <w:start w:val="1"/>
       <w:numFmt w:val="bullet"/>
@@ -3913,9 +5623,9 @@
       <w:lvlJc w:val="left"/>
       <w:pPr>
         <w:tabs>
-          <w:tab w:val="num" w:pos="0"/>
+          <w:tab w:val="num" w:pos="720"/>
         </w:tabs>
-        <w:ind w:left="0" w:hanging="360"/>
+        <w:ind w:left="720" w:hanging="360"/>
       </w:pPr>
       <w:rPr>
         <w:rFonts w:ascii="Symbol" w:hAnsi="Symbol" w:hint="default"/>
@@ -3929,9 +5639,9 @@
       <w:lvlJc w:val="left"/>
       <w:pPr>
         <w:tabs>
-          <w:tab w:val="num" w:pos="720"/>
+          <w:tab w:val="num" w:pos="1440"/>
         </w:tabs>
-        <w:ind w:left="720" w:hanging="360"/>
+        <w:ind w:left="1440" w:hanging="360"/>
       </w:pPr>
       <w:rPr>
         <w:rFonts w:ascii="Courier New" w:hAnsi="Courier New" w:hint="default"/>
@@ -3945,9 +5655,9 @@
       <w:lvlJc w:val="left"/>
       <w:pPr>
         <w:tabs>
-          <w:tab w:val="num" w:pos="1440"/>
+          <w:tab w:val="num" w:pos="2160"/>
         </w:tabs>
-        <w:ind w:left="1440" w:hanging="360"/>
+        <w:ind w:left="2160" w:hanging="360"/>
       </w:pPr>
       <w:rPr>
         <w:rFonts w:ascii="Wingdings" w:hAnsi="Wingdings" w:hint="default"/>
@@ -3961,9 +5671,9 @@
       <w:lvlJc w:val="left"/>
       <w:pPr>
         <w:tabs>
-          <w:tab w:val="num" w:pos="2160"/>
+          <w:tab w:val="num" w:pos="2880"/>
         </w:tabs>
-        <w:ind w:left="2160" w:hanging="360"/>
+        <w:ind w:left="2880" w:hanging="360"/>
       </w:pPr>
       <w:rPr>
         <w:rFonts w:ascii="Wingdings" w:hAnsi="Wingdings" w:hint="default"/>
@@ -3977,9 +5687,9 @@
       <w:lvlJc w:val="left"/>
       <w:pPr>
         <w:tabs>
-          <w:tab w:val="num" w:pos="2880"/>
+          <w:tab w:val="num" w:pos="3600"/>
         </w:tabs>
-        <w:ind w:left="2880" w:hanging="360"/>
+        <w:ind w:left="3600" w:hanging="360"/>
       </w:pPr>
       <w:rPr>
         <w:rFonts w:ascii="Wingdings" w:hAnsi="Wingdings" w:hint="default"/>
@@ -3993,9 +5703,9 @@
       <w:lvlJc w:val="left"/>
       <w:pPr>
         <w:tabs>
-          <w:tab w:val="num" w:pos="3600"/>
+          <w:tab w:val="num" w:pos="4320"/>
         </w:tabs>
-        <w:ind w:left="3600" w:hanging="360"/>
+        <w:ind w:left="4320" w:hanging="360"/>
       </w:pPr>
       <w:rPr>
         <w:rFonts w:ascii="Wingdings" w:hAnsi="Wingdings" w:hint="default"/>
@@ -4009,9 +5719,9 @@
       <w:lvlJc w:val="left"/>
       <w:pPr>
         <w:tabs>
-          <w:tab w:val="num" w:pos="4320"/>
+          <w:tab w:val="num" w:pos="5040"/>
         </w:tabs>
-        <w:ind w:left="4320" w:hanging="360"/>
+        <w:ind w:left="5040" w:hanging="360"/>
       </w:pPr>
       <w:rPr>
         <w:rFonts w:ascii="Wingdings" w:hAnsi="Wingdings" w:hint="default"/>
@@ -4025,9 +5735,9 @@
       <w:lvlJc w:val="left"/>
       <w:pPr>
         <w:tabs>
-          <w:tab w:val="num" w:pos="5040"/>
+          <w:tab w:val="num" w:pos="5760"/>
         </w:tabs>
-        <w:ind w:left="5040" w:hanging="360"/>
+        <w:ind w:left="5760" w:hanging="360"/>
       </w:pPr>
       <w:rPr>
         <w:rFonts w:ascii="Wingdings" w:hAnsi="Wingdings" w:hint="default"/>
@@ -4041,9 +5751,9 @@
       <w:lvlJc w:val="left"/>
       <w:pPr>
         <w:tabs>
-          <w:tab w:val="num" w:pos="5760"/>
+          <w:tab w:val="num" w:pos="6480"/>
         </w:tabs>
-        <w:ind w:left="5760" w:hanging="360"/>
+        <w:ind w:left="6480" w:hanging="360"/>
       </w:pPr>
       <w:rPr>
         <w:rFonts w:ascii="Wingdings" w:hAnsi="Wingdings" w:hint="default"/>
@@ -4052,6 +5762,155 @@
     </w:lvl>
   </w:abstractNum>
   <w:abstractNum w:abstractNumId="1" w15:restartNumberingAfterBreak="0">
+    <w:nsid w:val="219A4BB5"/>
+    <w:multiLevelType w:val="multilevel"/>
+    <w:tmpl w:val="4558D86E"/>
+    <w:lvl w:ilvl="0">
+      <w:start w:val="1"/>
+      <w:numFmt w:val="bullet"/>
+      <w:lvlText w:val=""/>
+      <w:lvlJc w:val="left"/>
+      <w:pPr>
+        <w:tabs>
+          <w:tab w:val="num" w:pos="0"/>
+        </w:tabs>
+        <w:ind w:left="0" w:hanging="360"/>
+      </w:pPr>
+      <w:rPr>
+        <w:rFonts w:ascii="Symbol" w:hAnsi="Symbol" w:hint="default"/>
+        <w:sz w:val="20"/>
+      </w:rPr>
+    </w:lvl>
+    <w:lvl w:ilvl="1" w:tentative="1">
+      <w:start w:val="1"/>
+      <w:numFmt w:val="bullet"/>
+      <w:lvlText w:val="o"/>
+      <w:lvlJc w:val="left"/>
+      <w:pPr>
+        <w:tabs>
+          <w:tab w:val="num" w:pos="720"/>
+        </w:tabs>
+        <w:ind w:left="720" w:hanging="360"/>
+      </w:pPr>
+      <w:rPr>
+        <w:rFonts w:ascii="Courier New" w:hAnsi="Courier New" w:hint="default"/>
+        <w:sz w:val="20"/>
+      </w:rPr>
+    </w:lvl>
+    <w:lvl w:ilvl="2" w:tentative="1">
+      <w:start w:val="1"/>
+      <w:numFmt w:val="bullet"/>
+      <w:lvlText w:val=""/>
+      <w:lvlJc w:val="left"/>
+      <w:pPr>
+        <w:tabs>
+          <w:tab w:val="num" w:pos="1440"/>
+        </w:tabs>
+        <w:ind w:left="1440" w:hanging="360"/>
+      </w:pPr>
+      <w:rPr>
+        <w:rFonts w:ascii="Wingdings" w:hAnsi="Wingdings" w:hint="default"/>
+        <w:sz w:val="20"/>
+      </w:rPr>
+    </w:lvl>
+    <w:lvl w:ilvl="3" w:tentative="1">
+      <w:start w:val="1"/>
+      <w:numFmt w:val="bullet"/>
+      <w:lvlText w:val=""/>
+      <w:lvlJc w:val="left"/>
+      <w:pPr>
+        <w:tabs>
+          <w:tab w:val="num" w:pos="2160"/>
+        </w:tabs>
+        <w:ind w:left="2160" w:hanging="360"/>
+      </w:pPr>
+      <w:rPr>
+        <w:rFonts w:ascii="Wingdings" w:hAnsi="Wingdings" w:hint="default"/>
+        <w:sz w:val="20"/>
+      </w:rPr>
+    </w:lvl>
+    <w:lvl w:ilvl="4" w:tentative="1">
+      <w:start w:val="1"/>
+      <w:numFmt w:val="bullet"/>
+      <w:lvlText w:val=""/>
+      <w:lvlJc w:val="left"/>
+      <w:pPr>
+        <w:tabs>
+          <w:tab w:val="num" w:pos="2880"/>
+        </w:tabs>
+        <w:ind w:left="2880" w:hanging="360"/>
+      </w:pPr>
+      <w:rPr>
+        <w:rFonts w:ascii="Wingdings" w:hAnsi="Wingdings" w:hint="default"/>
+        <w:sz w:val="20"/>
+      </w:rPr>
+    </w:lvl>
+    <w:lvl w:ilvl="5" w:tentative="1">
+      <w:start w:val="1"/>
+      <w:numFmt w:val="bullet"/>
+      <w:lvlText w:val=""/>
+      <w:lvlJc w:val="left"/>
+      <w:pPr>
+        <w:tabs>
+          <w:tab w:val="num" w:pos="3600"/>
+        </w:tabs>
+        <w:ind w:left="3600" w:hanging="360"/>
+      </w:pPr>
+      <w:rPr>
+        <w:rFonts w:ascii="Wingdings" w:hAnsi="Wingdings" w:hint="default"/>
+        <w:sz w:val="20"/>
+      </w:rPr>
+    </w:lvl>
+    <w:lvl w:ilvl="6" w:tentative="1">
+      <w:start w:val="1"/>
+      <w:numFmt w:val="bullet"/>
+      <w:lvlText w:val=""/>
+      <w:lvlJc w:val="left"/>
+      <w:pPr>
+        <w:tabs>
+          <w:tab w:val="num" w:pos="4320"/>
+        </w:tabs>
+        <w:ind w:left="4320" w:hanging="360"/>
+      </w:pPr>
+      <w:rPr>
+        <w:rFonts w:ascii="Wingdings" w:hAnsi="Wingdings" w:hint="default"/>
+        <w:sz w:val="20"/>
+      </w:rPr>
+    </w:lvl>
+    <w:lvl w:ilvl="7" w:tentative="1">
+      <w:start w:val="1"/>
+      <w:numFmt w:val="bullet"/>
+      <w:lvlText w:val=""/>
+      <w:lvlJc w:val="left"/>
+      <w:pPr>
+        <w:tabs>
+          <w:tab w:val="num" w:pos="5040"/>
+        </w:tabs>
+        <w:ind w:left="5040" w:hanging="360"/>
+      </w:pPr>
+      <w:rPr>
+        <w:rFonts w:ascii="Wingdings" w:hAnsi="Wingdings" w:hint="default"/>
+        <w:sz w:val="20"/>
+      </w:rPr>
+    </w:lvl>
+    <w:lvl w:ilvl="8" w:tentative="1">
+      <w:start w:val="1"/>
+      <w:numFmt w:val="bullet"/>
+      <w:lvlText w:val=""/>
+      <w:lvlJc w:val="left"/>
+      <w:pPr>
+        <w:tabs>
+          <w:tab w:val="num" w:pos="5760"/>
+        </w:tabs>
+        <w:ind w:left="5760" w:hanging="360"/>
+      </w:pPr>
+      <w:rPr>
+        <w:rFonts w:ascii="Wingdings" w:hAnsi="Wingdings" w:hint="default"/>
+        <w:sz w:val="20"/>
+      </w:rPr>
+    </w:lvl>
+  </w:abstractNum>
+  <w:abstractNum w:abstractNumId="2" w15:restartNumberingAfterBreak="0">
     <w:nsid w:val="254338B3"/>
     <w:multiLevelType w:val="hybridMultilevel"/>
     <w:tmpl w:val="F4A86E54"/>
@@ -4164,7 +6023,7 @@
       </w:rPr>
     </w:lvl>
   </w:abstractNum>
-  <w:abstractNum w:abstractNumId="2" w15:restartNumberingAfterBreak="0">
+  <w:abstractNum w:abstractNumId="3" w15:restartNumberingAfterBreak="0">
     <w:nsid w:val="30BB24B8"/>
     <w:multiLevelType w:val="hybridMultilevel"/>
     <w:tmpl w:val="A3B009CA"/>
@@ -4277,7 +6136,7 @@
       </w:rPr>
     </w:lvl>
   </w:abstractNum>
-  <w:abstractNum w:abstractNumId="3" w15:restartNumberingAfterBreak="0">
+  <w:abstractNum w:abstractNumId="4" w15:restartNumberingAfterBreak="0">
     <w:nsid w:val="41E70A99"/>
     <w:multiLevelType w:val="hybridMultilevel"/>
     <w:tmpl w:val="920E9570"/>
@@ -4390,7 +6249,7 @@
       </w:rPr>
     </w:lvl>
   </w:abstractNum>
-  <w:abstractNum w:abstractNumId="4" w15:restartNumberingAfterBreak="0">
+  <w:abstractNum w:abstractNumId="5" w15:restartNumberingAfterBreak="0">
     <w:nsid w:val="4FF24E96"/>
     <w:multiLevelType w:val="hybridMultilevel"/>
     <w:tmpl w:val="50E2695E"/>
@@ -4503,7 +6362,7 @@
       </w:rPr>
     </w:lvl>
   </w:abstractNum>
-  <w:abstractNum w:abstractNumId="5" w15:restartNumberingAfterBreak="0">
+  <w:abstractNum w:abstractNumId="6" w15:restartNumberingAfterBreak="0">
     <w:nsid w:val="500D4950"/>
     <w:multiLevelType w:val="hybridMultilevel"/>
     <w:tmpl w:val="77B6FD18"/>
@@ -4617,22 +6476,25 @@
     </w:lvl>
   </w:abstractNum>
   <w:num w:numId="1">
+    <w:abstractNumId w:val="4"/>
+  </w:num>
+  <w:num w:numId="2">
+    <w:abstractNumId w:val="5"/>
+  </w:num>
+  <w:num w:numId="3">
+    <w:abstractNumId w:val="1"/>
+  </w:num>
+  <w:num w:numId="4">
+    <w:abstractNumId w:val="6"/>
+  </w:num>
+  <w:num w:numId="5">
     <w:abstractNumId w:val="3"/>
   </w:num>
-  <w:num w:numId="2">
-    <w:abstractNumId w:val="4"/>
-  </w:num>
-  <w:num w:numId="3">
-    <w:abstractNumId w:val="0"/>
-  </w:num>
-  <w:num w:numId="4">
-    <w:abstractNumId w:val="5"/>
-  </w:num>
-  <w:num w:numId="5">
+  <w:num w:numId="6">
     <w:abstractNumId w:val="2"/>
   </w:num>
-  <w:num w:numId="6">
-    <w:abstractNumId w:val="1"/>
+  <w:num w:numId="7">
+    <w:abstractNumId w:val="0"/>
   </w:num>
 </w:numbering>
 </file>
@@ -5031,7 +6893,7 @@
   <w:style w:type="paragraph" w:default="1" w:styleId="Normal">
     <w:name w:val="Normal"/>
     <w:qFormat/>
-    <w:rsid w:val="00414C33"/>
+    <w:rsid w:val="00124762"/>
     <w:rPr>
       <w:rFonts w:ascii="Times New Roman" w:eastAsia="Times New Roman" w:hAnsi="Times New Roman" w:cs="Times New Roman"/>
     </w:rPr>
@@ -5073,9 +6935,6 @@
       <w:ind w:left="720"/>
       <w:contextualSpacing/>
     </w:pPr>
-    <w:rPr>
-      <w:rFonts w:asciiTheme="minorHAnsi" w:eastAsiaTheme="minorHAnsi" w:hAnsiTheme="minorHAnsi" w:cstheme="minorBidi"/>
-    </w:rPr>
   </w:style>
   <w:style w:type="paragraph" w:styleId="NormalWeb">
     <w:name w:val="Normal (Web)"/>
@@ -5139,6 +6998,41 @@
     <w:rsid w:val="002C3DE0"/>
     <w:rPr>
       <w:rFonts w:ascii="Times New Roman" w:eastAsia="Times New Roman" w:hAnsi="Times New Roman" w:cs="Times New Roman"/>
+    </w:rPr>
+  </w:style>
+  <w:style w:type="character" w:styleId="Hyperlink">
+    <w:name w:val="Hyperlink"/>
+    <w:basedOn w:val="DefaultParagraphFont"/>
+    <w:uiPriority w:val="99"/>
+    <w:unhideWhenUsed/>
+    <w:rsid w:val="0094654B"/>
+    <w:rPr>
+      <w:color w:val="0000FF"/>
+      <w:u w:val="single"/>
+    </w:rPr>
+  </w:style>
+  <w:style w:type="character" w:styleId="UnresolvedMention">
+    <w:name w:val="Unresolved Mention"/>
+    <w:basedOn w:val="DefaultParagraphFont"/>
+    <w:uiPriority w:val="99"/>
+    <w:semiHidden/>
+    <w:unhideWhenUsed/>
+    <w:rsid w:val="004D7B8A"/>
+    <w:rPr>
+      <w:color w:val="605E5C"/>
+      <w:shd w:val="clear" w:color="auto" w:fill="E1DFDD"/>
+    </w:rPr>
+  </w:style>
+  <w:style w:type="character" w:styleId="FollowedHyperlink">
+    <w:name w:val="FollowedHyperlink"/>
+    <w:basedOn w:val="DefaultParagraphFont"/>
+    <w:uiPriority w:val="99"/>
+    <w:semiHidden/>
+    <w:unhideWhenUsed/>
+    <w:rsid w:val="008050F1"/>
+    <w:rPr>
+      <w:color w:val="954F72" w:themeColor="followedHyperlink"/>
+      <w:u w:val="single"/>
     </w:rPr>
   </w:style>
 </w:styles>

</xml_diff>